<commit_message>
fix bugs in UI
</commit_message>
<xml_diff>
--- a/Reports & Documents/Final Report.docx
+++ b/Reports & Documents/Final Report.docx
@@ -1,6 +1,6 @@
 
 <file path=word/document.xml><?xml version="1.0" encoding="utf-8"?>
-<w:document xmlns:wpc="http://schemas.microsoft.com/office/word/2010/wordprocessingCanvas" xmlns:cx="http://schemas.microsoft.com/office/drawing/2014/chartex" xmlns:mc="http://schemas.openxmlformats.org/markup-compatibility/2006" xmlns:o="urn:schemas-microsoft-com:office:office" xmlns:r="http://schemas.openxmlformats.org/officeDocument/2006/relationships" xmlns:m="http://schemas.openxmlformats.org/officeDocument/2006/math" xmlns:v="urn:schemas-microsoft-com:vml" xmlns:wp14="http://schemas.microsoft.com/office/word/2010/wordprocessingDrawing" xmlns:wp="http://schemas.openxmlformats.org/drawingml/2006/wordprocessingDrawing" xmlns:w10="urn:schemas-microsoft-com:office:word" xmlns:w="http://schemas.openxmlformats.org/wordprocessingml/2006/main" xmlns:w14="http://schemas.microsoft.com/office/word/2010/wordml" xmlns:w15="http://schemas.microsoft.com/office/word/2012/wordml" xmlns:w16se="http://schemas.microsoft.com/office/word/2015/wordml/symex" xmlns:wpg="http://schemas.microsoft.com/office/word/2010/wordprocessingGroup" xmlns:wpi="http://schemas.microsoft.com/office/word/2010/wordprocessingInk" xmlns:wne="http://schemas.microsoft.com/office/word/2006/wordml" xmlns:wps="http://schemas.microsoft.com/office/word/2010/wordprocessingShape" mc:Ignorable="w14 w15 w16se wp14">
+<w:document xmlns:wpc="http://schemas.microsoft.com/office/word/2010/wordprocessingCanvas" xmlns:cx="http://schemas.microsoft.com/office/drawing/2014/chartex" xmlns:cx1="http://schemas.microsoft.com/office/drawing/2015/9/8/chartex" xmlns:cx2="http://schemas.microsoft.com/office/drawing/2015/10/21/chartex" xmlns:cx3="http://schemas.microsoft.com/office/drawing/2016/5/9/chartex" xmlns:cx4="http://schemas.microsoft.com/office/drawing/2016/5/10/chartex" xmlns:cx5="http://schemas.microsoft.com/office/drawing/2016/5/11/chartex" xmlns:cx6="http://schemas.microsoft.com/office/drawing/2016/5/12/chartex" xmlns:cx7="http://schemas.microsoft.com/office/drawing/2016/5/13/chartex" xmlns:cx8="http://schemas.microsoft.com/office/drawing/2016/5/14/chartex" xmlns:mc="http://schemas.openxmlformats.org/markup-compatibility/2006" xmlns:aink="http://schemas.microsoft.com/office/drawing/2016/ink" xmlns:am3d="http://schemas.microsoft.com/office/drawing/2017/model3d" xmlns:o="urn:schemas-microsoft-com:office:office" xmlns:oel="http://schemas.microsoft.com/office/2019/extlst" xmlns:r="http://schemas.openxmlformats.org/officeDocument/2006/relationships" xmlns:m="http://schemas.openxmlformats.org/officeDocument/2006/math" xmlns:v="urn:schemas-microsoft-com:vml" xmlns:wp14="http://schemas.microsoft.com/office/word/2010/wordprocessingDrawing" xmlns:wp="http://schemas.openxmlformats.org/drawingml/2006/wordprocessingDrawing" xmlns:w10="urn:schemas-microsoft-com:office:word" xmlns:w="http://schemas.openxmlformats.org/wordprocessingml/2006/main" xmlns:w14="http://schemas.microsoft.com/office/word/2010/wordml" xmlns:w15="http://schemas.microsoft.com/office/word/2012/wordml" xmlns:w16cex="http://schemas.microsoft.com/office/word/2018/wordml/cex" xmlns:w16cid="http://schemas.microsoft.com/office/word/2016/wordml/cid" xmlns:w16="http://schemas.microsoft.com/office/word/2018/wordml" xmlns:w16du="http://schemas.microsoft.com/office/word/2023/wordml/word16du" xmlns:w16sdtdh="http://schemas.microsoft.com/office/word/2020/wordml/sdtdatahash" xmlns:w16sdtfl="http://schemas.microsoft.com/office/word/2024/wordml/sdtformatlock" xmlns:w16se="http://schemas.microsoft.com/office/word/2015/wordml/symex" xmlns:wpg="http://schemas.microsoft.com/office/word/2010/wordprocessingGroup" xmlns:wpi="http://schemas.microsoft.com/office/word/2010/wordprocessingInk" xmlns:wne="http://schemas.microsoft.com/office/word/2006/wordml" xmlns:wps="http://schemas.microsoft.com/office/word/2010/wordprocessingShape" mc:Ignorable="w14 w15 w16se w16cid w16 w16cex w16sdtdh w16sdtfl w16du wp14">
   <w:body>
     <w:p>
       <w:pPr>
@@ -91,27 +91,7 @@
           <w:sz w:val="32"/>
           <w:szCs w:val="32"/>
         </w:rPr>
-        <w:t xml:space="preserve">Design and Implementation of an Automated CI/CD Pipeline with Integrated </w:t>
-      </w:r>
-      <w:proofErr w:type="spellStart"/>
-      <w:r>
-        <w:rPr>
-          <w:rFonts w:ascii="Times New Roman" w:hAnsi="Times New Roman" w:cs="Times New Roman"/>
-          <w:b/>
-          <w:sz w:val="32"/>
-          <w:szCs w:val="32"/>
-        </w:rPr>
-        <w:t>DevSecOps</w:t>
-      </w:r>
-      <w:proofErr w:type="spellEnd"/>
-      <w:r>
-        <w:rPr>
-          <w:rFonts w:ascii="Times New Roman" w:hAnsi="Times New Roman" w:cs="Times New Roman"/>
-          <w:b/>
-          <w:sz w:val="32"/>
-          <w:szCs w:val="32"/>
-        </w:rPr>
-        <w:t xml:space="preserve"> Practices</w:t>
+        <w:t>Design and Implementation of an Automated CI/CD Pipeline with Integrated DevSecOps Practices</w:t>
       </w:r>
     </w:p>
     <w:p>
@@ -158,7 +138,6 @@
         </w:rPr>
         <w:t xml:space="preserve">Student name: </w:t>
       </w:r>
-      <w:proofErr w:type="spellStart"/>
       <w:r>
         <w:rPr>
           <w:rFonts w:ascii="Times New Roman" w:hAnsi="Times New Roman" w:cs="Times New Roman"/>
@@ -167,31 +146,8 @@
           <w:szCs w:val="32"/>
           <w:lang w:val="en-GB"/>
         </w:rPr>
-        <w:t>Shahid</w:t>
-      </w:r>
-      <w:proofErr w:type="spellEnd"/>
-      <w:r>
-        <w:rPr>
-          <w:rFonts w:ascii="Times New Roman" w:hAnsi="Times New Roman" w:cs="Times New Roman"/>
-          <w:bCs/>
-          <w:sz w:val="32"/>
-          <w:szCs w:val="32"/>
-          <w:lang w:val="en-GB"/>
-        </w:rPr>
-        <w:t xml:space="preserve"> </w:t>
-      </w:r>
-      <w:proofErr w:type="spellStart"/>
-      <w:r>
-        <w:rPr>
-          <w:rFonts w:ascii="Times New Roman" w:hAnsi="Times New Roman" w:cs="Times New Roman"/>
-          <w:bCs/>
-          <w:sz w:val="32"/>
-          <w:szCs w:val="32"/>
-          <w:lang w:val="en-GB"/>
-        </w:rPr>
-        <w:t>Rasool</w:t>
-      </w:r>
-      <w:proofErr w:type="spellEnd"/>
+        <w:t>Shahid Rasool</w:t>
+      </w:r>
     </w:p>
     <w:p>
       <w:pPr>
@@ -311,7 +267,7 @@
           <w:szCs w:val="32"/>
           <w:lang w:val="en-GB"/>
         </w:rPr>
-        <w:t>MSc Information Technology (DevOps)</w:t>
+        <w:t>MSc Information Technology</w:t>
       </w:r>
     </w:p>
     <w:p>
@@ -377,7 +333,6 @@
         </w:rPr>
         <w:t xml:space="preserve">: </w:t>
       </w:r>
-      <w:proofErr w:type="spellStart"/>
       <w:r>
         <w:rPr>
           <w:rFonts w:ascii="Times New Roman" w:hAnsi="Times New Roman" w:cs="Times New Roman"/>
@@ -386,40 +341,7 @@
           <w:szCs w:val="32"/>
           <w:lang w:val="en-GB"/>
         </w:rPr>
-        <w:t>Fath</w:t>
-      </w:r>
-      <w:proofErr w:type="spellEnd"/>
-      <w:r>
-        <w:rPr>
-          <w:rFonts w:ascii="Times New Roman" w:hAnsi="Times New Roman" w:cs="Times New Roman"/>
-          <w:bCs/>
-          <w:sz w:val="32"/>
-          <w:szCs w:val="32"/>
-          <w:lang w:val="en-GB"/>
-        </w:rPr>
-        <w:t xml:space="preserve"> </w:t>
-      </w:r>
-      <w:proofErr w:type="spellStart"/>
-      <w:r>
-        <w:rPr>
-          <w:rFonts w:ascii="Times New Roman" w:hAnsi="Times New Roman" w:cs="Times New Roman"/>
-          <w:bCs/>
-          <w:sz w:val="32"/>
-          <w:szCs w:val="32"/>
-          <w:lang w:val="en-GB"/>
-        </w:rPr>
-        <w:t>Ullah</w:t>
-      </w:r>
-      <w:proofErr w:type="spellEnd"/>
-      <w:r>
-        <w:rPr>
-          <w:rFonts w:ascii="Times New Roman" w:hAnsi="Times New Roman" w:cs="Times New Roman"/>
-          <w:bCs/>
-          <w:sz w:val="32"/>
-          <w:szCs w:val="32"/>
-          <w:lang w:val="en-GB"/>
-        </w:rPr>
-        <w:t xml:space="preserve"> </w:t>
+        <w:t xml:space="preserve">Fath Ullah </w:t>
       </w:r>
     </w:p>
     <w:p>
@@ -473,6 +395,17 @@
           <w:lang w:val="en-GB"/>
         </w:rPr>
         <w:t xml:space="preserve">Date of Submission: </w:t>
+      </w:r>
+      <w:r>
+        <w:rPr>
+          <w:rFonts w:ascii="Times New Roman" w:hAnsi="Times New Roman" w:cs="Times New Roman"/>
+          <w:b/>
+          <w:bCs/>
+          <w:sz w:val="32"/>
+          <w:szCs w:val="32"/>
+          <w:lang w:val="en-GB"/>
+        </w:rPr>
+        <w:t>December 08, 2025</w:t>
       </w:r>
     </w:p>
     <w:p>
@@ -2813,15 +2746,7 @@
                 <w:rFonts w:ascii="Times New Roman" w:hAnsi="Times New Roman" w:cs="Times New Roman"/>
                 <w:noProof/>
               </w:rPr>
-              <w:t>Methodolog</w:t>
-            </w:r>
-            <w:r>
-              <w:rPr>
-                <w:rStyle w:val="Hyperlink"/>
-                <w:rFonts w:ascii="Times New Roman" w:hAnsi="Times New Roman" w:cs="Times New Roman"/>
-                <w:noProof/>
-              </w:rPr>
-              <w:t>y</w:t>
+              <w:t>Methodology</w:t>
             </w:r>
             <w:r>
               <w:rPr>
@@ -12741,7 +12666,6 @@
         </w:rPr>
       </w:pPr>
       <w:bookmarkStart w:id="25" w:name="_Toc215303678"/>
-      <w:bookmarkStart w:id="26" w:name="_GoBack"/>
       <w:r>
         <w:rPr>
           <w:rFonts w:ascii="Times New Roman" w:hAnsi="Times New Roman" w:cs="Times New Roman"/>
@@ -12750,7 +12674,6 @@
         <w:t>Methodology</w:t>
       </w:r>
       <w:bookmarkEnd w:id="25"/>
-      <w:bookmarkEnd w:id="26"/>
       <w:r>
         <w:rPr>
           <w:rFonts w:ascii="Times New Roman" w:hAnsi="Times New Roman" w:cs="Times New Roman"/>
@@ -12815,14 +12738,14 @@
           <w:rFonts w:ascii="Times New Roman" w:hAnsi="Times New Roman" w:cs="Times New Roman"/>
         </w:rPr>
       </w:pPr>
-      <w:bookmarkStart w:id="27" w:name="_Toc215303679"/>
+      <w:bookmarkStart w:id="26" w:name="_Toc215303679"/>
       <w:r>
         <w:rPr>
           <w:rFonts w:ascii="Times New Roman" w:hAnsi="Times New Roman" w:cs="Times New Roman"/>
         </w:rPr>
         <w:t>Research Design</w:t>
       </w:r>
-      <w:bookmarkEnd w:id="27"/>
+      <w:bookmarkEnd w:id="26"/>
       <w:r>
         <w:rPr>
           <w:rFonts w:ascii="Times New Roman" w:hAnsi="Times New Roman" w:cs="Times New Roman"/>
@@ -13035,7 +12958,7 @@
           <w:rFonts w:ascii="Times New Roman" w:hAnsi="Times New Roman" w:cs="Times New Roman"/>
         </w:rPr>
       </w:pPr>
-      <w:bookmarkStart w:id="28" w:name="_Toc215303680"/>
+      <w:bookmarkStart w:id="27" w:name="_Toc215303680"/>
       <w:r>
         <w:rPr>
           <w:rFonts w:ascii="Times New Roman" w:hAnsi="Times New Roman" w:cs="Times New Roman"/>
@@ -13048,7 +12971,7 @@
         </w:rPr>
         <w:t>o be used and the justification</w:t>
       </w:r>
-      <w:bookmarkEnd w:id="28"/>
+      <w:bookmarkEnd w:id="27"/>
     </w:p>
     <w:p>
       <w:pPr>
@@ -13111,14 +13034,14 @@
           <w:rFonts w:ascii="Times New Roman" w:hAnsi="Times New Roman" w:cs="Times New Roman"/>
         </w:rPr>
       </w:pPr>
-      <w:bookmarkStart w:id="29" w:name="_Toc215303681"/>
+      <w:bookmarkStart w:id="28" w:name="_Toc215303681"/>
       <w:r>
         <w:rPr>
           <w:rFonts w:ascii="Times New Roman" w:hAnsi="Times New Roman" w:cs="Times New Roman"/>
         </w:rPr>
         <w:t>CI/CD Automation Tools</w:t>
       </w:r>
-      <w:bookmarkEnd w:id="29"/>
+      <w:bookmarkEnd w:id="28"/>
     </w:p>
     <w:p>
       <w:pPr>
@@ -13216,7 +13139,7 @@
           <w:rFonts w:ascii="Times New Roman" w:hAnsi="Times New Roman" w:cs="Times New Roman"/>
         </w:rPr>
       </w:pPr>
-      <w:bookmarkStart w:id="30" w:name="_Toc215303682"/>
+      <w:bookmarkStart w:id="29" w:name="_Toc215303682"/>
       <w:r>
         <w:rPr>
           <w:rFonts w:ascii="Times New Roman" w:hAnsi="Times New Roman" w:cs="Times New Roman"/>
@@ -13229,7 +13152,7 @@
         </w:rPr>
         <w:t xml:space="preserve"> Tools</w:t>
       </w:r>
-      <w:bookmarkEnd w:id="30"/>
+      <w:bookmarkEnd w:id="29"/>
       <w:r>
         <w:rPr>
           <w:rFonts w:ascii="Times New Roman" w:hAnsi="Times New Roman" w:cs="Times New Roman"/>
@@ -13291,14 +13214,14 @@
           <w:rFonts w:ascii="Times New Roman" w:hAnsi="Times New Roman" w:cs="Times New Roman"/>
         </w:rPr>
       </w:pPr>
-      <w:bookmarkStart w:id="31" w:name="_Toc215303683"/>
+      <w:bookmarkStart w:id="30" w:name="_Toc215303683"/>
       <w:r>
         <w:rPr>
           <w:rFonts w:ascii="Times New Roman" w:hAnsi="Times New Roman" w:cs="Times New Roman"/>
         </w:rPr>
         <w:t>Security Tools</w:t>
       </w:r>
-      <w:bookmarkEnd w:id="31"/>
+      <w:bookmarkEnd w:id="30"/>
       <w:r>
         <w:rPr>
           <w:rFonts w:ascii="Times New Roman" w:hAnsi="Times New Roman" w:cs="Times New Roman"/>
@@ -13415,14 +13338,14 @@
           <w:rFonts w:ascii="Times New Roman" w:hAnsi="Times New Roman" w:cs="Times New Roman"/>
         </w:rPr>
       </w:pPr>
-      <w:bookmarkStart w:id="32" w:name="_Toc215303684"/>
+      <w:bookmarkStart w:id="31" w:name="_Toc215303684"/>
       <w:r>
         <w:rPr>
           <w:rFonts w:ascii="Times New Roman" w:hAnsi="Times New Roman" w:cs="Times New Roman"/>
         </w:rPr>
         <w:t>Infrastructure-as-Code Tools</w:t>
       </w:r>
-      <w:bookmarkEnd w:id="32"/>
+      <w:bookmarkEnd w:id="31"/>
     </w:p>
     <w:p>
       <w:pPr>
@@ -13540,14 +13463,14 @@
           <w:rFonts w:ascii="Times New Roman" w:hAnsi="Times New Roman" w:cs="Times New Roman"/>
         </w:rPr>
       </w:pPr>
-      <w:bookmarkStart w:id="33" w:name="_Toc215303685"/>
+      <w:bookmarkStart w:id="32" w:name="_Toc215303685"/>
       <w:r>
         <w:rPr>
           <w:rFonts w:ascii="Times New Roman" w:hAnsi="Times New Roman" w:cs="Times New Roman"/>
         </w:rPr>
         <w:t>Pipeline Design Approach</w:t>
       </w:r>
-      <w:bookmarkEnd w:id="33"/>
+      <w:bookmarkEnd w:id="32"/>
       <w:r>
         <w:rPr>
           <w:rFonts w:ascii="Times New Roman" w:hAnsi="Times New Roman" w:cs="Times New Roman"/>
@@ -13976,14 +13899,14 @@
           <w:rFonts w:ascii="Times New Roman" w:hAnsi="Times New Roman" w:cs="Times New Roman"/>
         </w:rPr>
       </w:pPr>
-      <w:bookmarkStart w:id="34" w:name="_Toc215303686"/>
+      <w:bookmarkStart w:id="33" w:name="_Toc215303686"/>
       <w:r>
         <w:rPr>
           <w:rFonts w:ascii="Times New Roman" w:hAnsi="Times New Roman" w:cs="Times New Roman"/>
         </w:rPr>
         <w:t>Data sources and the data collection</w:t>
       </w:r>
-      <w:bookmarkEnd w:id="34"/>
+      <w:bookmarkEnd w:id="33"/>
       <w:r>
         <w:rPr>
           <w:rFonts w:ascii="Times New Roman" w:hAnsi="Times New Roman" w:cs="Times New Roman"/>
@@ -14030,14 +13953,14 @@
           <w:rFonts w:ascii="Times New Roman" w:hAnsi="Times New Roman" w:cs="Times New Roman"/>
         </w:rPr>
       </w:pPr>
-      <w:bookmarkStart w:id="35" w:name="_Toc215303687"/>
+      <w:bookmarkStart w:id="34" w:name="_Toc215303687"/>
       <w:r>
         <w:rPr>
           <w:rFonts w:ascii="Times New Roman" w:hAnsi="Times New Roman" w:cs="Times New Roman"/>
         </w:rPr>
         <w:t>Quantitative Data</w:t>
       </w:r>
-      <w:bookmarkEnd w:id="35"/>
+      <w:bookmarkEnd w:id="34"/>
       <w:r>
         <w:rPr>
           <w:rFonts w:ascii="Times New Roman" w:hAnsi="Times New Roman" w:cs="Times New Roman"/>
@@ -14186,14 +14109,14 @@
           <w:rFonts w:ascii="Times New Roman" w:hAnsi="Times New Roman" w:cs="Times New Roman"/>
         </w:rPr>
       </w:pPr>
-      <w:bookmarkStart w:id="36" w:name="_Toc215303688"/>
+      <w:bookmarkStart w:id="35" w:name="_Toc215303688"/>
       <w:r>
         <w:rPr>
           <w:rFonts w:ascii="Times New Roman" w:hAnsi="Times New Roman" w:cs="Times New Roman"/>
         </w:rPr>
         <w:t>Qualitative Data</w:t>
       </w:r>
-      <w:bookmarkEnd w:id="36"/>
+      <w:bookmarkEnd w:id="35"/>
     </w:p>
     <w:p>
       <w:pPr>
@@ -14435,14 +14358,14 @@
           <w:rFonts w:ascii="Times New Roman" w:hAnsi="Times New Roman" w:cs="Times New Roman"/>
         </w:rPr>
       </w:pPr>
-      <w:bookmarkStart w:id="37" w:name="_Toc215303689"/>
+      <w:bookmarkStart w:id="36" w:name="_Toc215303689"/>
       <w:r>
         <w:rPr>
           <w:rFonts w:ascii="Times New Roman" w:hAnsi="Times New Roman" w:cs="Times New Roman"/>
         </w:rPr>
         <w:t>Strategy for the implementation of the plan</w:t>
       </w:r>
-      <w:bookmarkEnd w:id="37"/>
+      <w:bookmarkEnd w:id="36"/>
       <w:r>
         <w:rPr>
           <w:rFonts w:ascii="Times New Roman" w:hAnsi="Times New Roman" w:cs="Times New Roman"/>
@@ -15153,14 +15076,14 @@
           <w:rFonts w:ascii="Times New Roman" w:hAnsi="Times New Roman" w:cs="Times New Roman"/>
         </w:rPr>
       </w:pPr>
-      <w:bookmarkStart w:id="38" w:name="_Toc215303690"/>
+      <w:bookmarkStart w:id="37" w:name="_Toc215303690"/>
       <w:r>
         <w:rPr>
           <w:rFonts w:ascii="Times New Roman" w:hAnsi="Times New Roman" w:cs="Times New Roman"/>
         </w:rPr>
         <w:t>Ethical Considerations</w:t>
       </w:r>
-      <w:bookmarkEnd w:id="38"/>
+      <w:bookmarkEnd w:id="37"/>
     </w:p>
     <w:p>
       <w:pPr>
@@ -15414,14 +15337,14 @@
           <w:rFonts w:ascii="Times New Roman" w:hAnsi="Times New Roman" w:cs="Times New Roman"/>
         </w:rPr>
       </w:pPr>
-      <w:bookmarkStart w:id="39" w:name="_Toc215303691"/>
+      <w:bookmarkStart w:id="38" w:name="_Toc215303691"/>
       <w:r>
         <w:rPr>
           <w:rFonts w:ascii="Times New Roman" w:hAnsi="Times New Roman" w:cs="Times New Roman"/>
         </w:rPr>
         <w:t>Evaluation Methodology</w:t>
       </w:r>
-      <w:bookmarkEnd w:id="39"/>
+      <w:bookmarkEnd w:id="38"/>
       <w:r>
         <w:rPr>
           <w:rFonts w:ascii="Times New Roman" w:hAnsi="Times New Roman" w:cs="Times New Roman"/>
@@ -15781,14 +15704,14 @@
           <w:rFonts w:ascii="Times New Roman" w:hAnsi="Times New Roman" w:cs="Times New Roman"/>
         </w:rPr>
       </w:pPr>
-      <w:bookmarkStart w:id="40" w:name="_Toc215303692"/>
+      <w:bookmarkStart w:id="39" w:name="_Toc215303692"/>
       <w:r>
         <w:rPr>
           <w:rFonts w:ascii="Times New Roman" w:hAnsi="Times New Roman" w:cs="Times New Roman"/>
         </w:rPr>
         <w:t>Chapter Summary</w:t>
       </w:r>
-      <w:bookmarkEnd w:id="40"/>
+      <w:bookmarkEnd w:id="39"/>
       <w:r>
         <w:rPr>
           <w:rFonts w:ascii="Times New Roman" w:hAnsi="Times New Roman" w:cs="Times New Roman"/>
@@ -15929,7 +15852,7 @@
           <w:rFonts w:ascii="Times New Roman" w:hAnsi="Times New Roman" w:cs="Times New Roman"/>
         </w:rPr>
       </w:pPr>
-      <w:bookmarkStart w:id="41" w:name="_Toc215303693"/>
+      <w:bookmarkStart w:id="40" w:name="_Toc215303693"/>
       <w:r>
         <w:rPr>
           <w:rFonts w:ascii="Times New Roman" w:hAnsi="Times New Roman" w:cs="Times New Roman"/>
@@ -15937,7 +15860,7 @@
         <w:lastRenderedPageBreak/>
         <w:t>Implementation / Case Study</w:t>
       </w:r>
-      <w:bookmarkEnd w:id="41"/>
+      <w:bookmarkEnd w:id="40"/>
       <w:r>
         <w:rPr>
           <w:rFonts w:ascii="Times New Roman" w:hAnsi="Times New Roman" w:cs="Times New Roman"/>
@@ -15995,7 +15918,7 @@
           <w:rFonts w:ascii="Times New Roman" w:hAnsi="Times New Roman" w:cs="Times New Roman"/>
         </w:rPr>
       </w:pPr>
-      <w:bookmarkStart w:id="42" w:name="_Toc215303694"/>
+      <w:bookmarkStart w:id="41" w:name="_Toc215303694"/>
       <w:r>
         <w:rPr>
           <w:rFonts w:ascii="Times New Roman" w:hAnsi="Times New Roman" w:cs="Times New Roman"/>
@@ -16008,7 +15931,7 @@
         </w:rPr>
         <w:t>and 2</w:t>
       </w:r>
-      <w:bookmarkEnd w:id="42"/>
+      <w:bookmarkEnd w:id="41"/>
     </w:p>
     <w:p>
       <w:pPr>
@@ -16168,14 +16091,14 @@
           <w:rFonts w:ascii="Times New Roman" w:hAnsi="Times New Roman" w:cs="Times New Roman"/>
         </w:rPr>
       </w:pPr>
-      <w:bookmarkStart w:id="43" w:name="_Toc215303695"/>
+      <w:bookmarkStart w:id="42" w:name="_Toc215303695"/>
       <w:r>
         <w:rPr>
           <w:rFonts w:ascii="Times New Roman" w:hAnsi="Times New Roman" w:cs="Times New Roman"/>
         </w:rPr>
         <w:t>Week 3 Tool Selection</w:t>
       </w:r>
-      <w:bookmarkEnd w:id="43"/>
+      <w:bookmarkEnd w:id="42"/>
       <w:r>
         <w:rPr>
           <w:rFonts w:ascii="Times New Roman" w:hAnsi="Times New Roman" w:cs="Times New Roman"/>
@@ -16398,14 +16321,14 @@
           <w:rFonts w:ascii="Times New Roman" w:hAnsi="Times New Roman" w:cs="Times New Roman"/>
         </w:rPr>
       </w:pPr>
-      <w:bookmarkStart w:id="44" w:name="_Toc215303696"/>
+      <w:bookmarkStart w:id="43" w:name="_Toc215303696"/>
       <w:r>
         <w:rPr>
           <w:rFonts w:ascii="Times New Roman" w:hAnsi="Times New Roman" w:cs="Times New Roman"/>
         </w:rPr>
         <w:t>Week 4 and 5: Pipeline Design</w:t>
       </w:r>
-      <w:bookmarkEnd w:id="44"/>
+      <w:bookmarkEnd w:id="43"/>
     </w:p>
     <w:p>
       <w:pPr>
@@ -16485,7 +16408,7 @@
           <w:szCs w:val="24"/>
         </w:rPr>
         <w:drawing>
-          <wp:inline distT="0" distB="0" distL="0" distR="0" wp14:anchorId="37136C35" wp14:editId="7F2AFB40">
+          <wp:inline distT="0" distB="0" distL="0" distR="0" wp14:anchorId="586A310D" wp14:editId="7CE8A147">
             <wp:extent cx="5943600" cy="3429000"/>
             <wp:effectExtent l="0" t="0" r="0" b="0"/>
             <wp:docPr id="1" name="Picture 1"/>
@@ -16591,7 +16514,7 @@
         </w:rPr>
         <w:lastRenderedPageBreak/>
         <w:drawing>
-          <wp:inline distT="0" distB="0" distL="0" distR="0" wp14:anchorId="2EF5C9D3" wp14:editId="264C7BFF">
+          <wp:inline distT="0" distB="0" distL="0" distR="0" wp14:anchorId="03800DAB" wp14:editId="629909BF">
             <wp:extent cx="5943600" cy="2540635"/>
             <wp:effectExtent l="0" t="0" r="0" b="0"/>
             <wp:docPr id="2" name="Picture 2"/>
@@ -16678,7 +16601,7 @@
           <w:szCs w:val="24"/>
         </w:rPr>
         <w:drawing>
-          <wp:inline distT="0" distB="0" distL="0" distR="0" wp14:anchorId="5F3D9F08" wp14:editId="5A0AD4FD">
+          <wp:inline distT="0" distB="0" distL="0" distR="0" wp14:anchorId="2417E02C" wp14:editId="42FFAE28">
             <wp:extent cx="5943600" cy="1529080"/>
             <wp:effectExtent l="0" t="0" r="0" b="0"/>
             <wp:docPr id="3" name="Picture 3"/>
@@ -16823,14 +16746,14 @@
           <w:rFonts w:ascii="Times New Roman" w:hAnsi="Times New Roman" w:cs="Times New Roman"/>
         </w:rPr>
       </w:pPr>
-      <w:bookmarkStart w:id="45" w:name="_Toc215303697"/>
+      <w:bookmarkStart w:id="44" w:name="_Toc215303697"/>
       <w:r>
         <w:rPr>
           <w:rFonts w:ascii="Times New Roman" w:hAnsi="Times New Roman" w:cs="Times New Roman"/>
         </w:rPr>
         <w:t>week 6 and 8 CI/CD Implementation.</w:t>
       </w:r>
-      <w:bookmarkEnd w:id="45"/>
+      <w:bookmarkEnd w:id="44"/>
       <w:r>
         <w:rPr>
           <w:rFonts w:ascii="Times New Roman" w:hAnsi="Times New Roman" w:cs="Times New Roman"/>
@@ -16879,7 +16802,7 @@
         </w:rPr>
         <w:lastRenderedPageBreak/>
         <w:drawing>
-          <wp:inline distT="0" distB="0" distL="0" distR="0" wp14:anchorId="6C99DB01" wp14:editId="6573A12F">
+          <wp:inline distT="0" distB="0" distL="0" distR="0" wp14:anchorId="65C91AE2" wp14:editId="6F192E95">
             <wp:extent cx="5943600" cy="2078990"/>
             <wp:effectExtent l="0" t="0" r="0" b="0"/>
             <wp:docPr id="4" name="Picture 4"/>
@@ -16974,7 +16897,7 @@
           <w:szCs w:val="24"/>
         </w:rPr>
         <w:drawing>
-          <wp:inline distT="0" distB="0" distL="0" distR="0" wp14:anchorId="1FFB709A" wp14:editId="0C1B8656">
+          <wp:inline distT="0" distB="0" distL="0" distR="0" wp14:anchorId="341D0C35" wp14:editId="596A0D51">
             <wp:extent cx="5943600" cy="1427480"/>
             <wp:effectExtent l="0" t="0" r="0" b="1270"/>
             <wp:docPr id="5" name="Picture 5"/>
@@ -17051,7 +16974,7 @@
           <w:szCs w:val="24"/>
         </w:rPr>
         <w:drawing>
-          <wp:inline distT="0" distB="0" distL="0" distR="0" wp14:anchorId="16FD422C" wp14:editId="0CE05CEB">
+          <wp:inline distT="0" distB="0" distL="0" distR="0" wp14:anchorId="548DC1E1" wp14:editId="5D53AC54">
             <wp:extent cx="5943600" cy="1274445"/>
             <wp:effectExtent l="0" t="0" r="0" b="1905"/>
             <wp:docPr id="7" name="Picture 7"/>
@@ -17128,7 +17051,7 @@
           <w:szCs w:val="24"/>
         </w:rPr>
         <w:drawing>
-          <wp:inline distT="0" distB="0" distL="0" distR="0" wp14:anchorId="16594910" wp14:editId="7A54AC4C">
+          <wp:inline distT="0" distB="0" distL="0" distR="0" wp14:anchorId="6E06F951" wp14:editId="1C977A5C">
             <wp:extent cx="5943600" cy="1407160"/>
             <wp:effectExtent l="0" t="0" r="0" b="2540"/>
             <wp:docPr id="8" name="Picture 8"/>
@@ -17224,7 +17147,7 @@
         </w:rPr>
         <w:lastRenderedPageBreak/>
         <w:drawing>
-          <wp:inline distT="0" distB="0" distL="0" distR="0" wp14:anchorId="1D62D660" wp14:editId="73C6D09A">
+          <wp:inline distT="0" distB="0" distL="0" distR="0" wp14:anchorId="7A3DDE7B" wp14:editId="328D0454">
             <wp:extent cx="5943600" cy="2992755"/>
             <wp:effectExtent l="0" t="0" r="0" b="0"/>
             <wp:docPr id="9" name="Picture 9"/>
@@ -17311,7 +17234,7 @@
           <w:szCs w:val="24"/>
         </w:rPr>
         <w:drawing>
-          <wp:inline distT="0" distB="0" distL="0" distR="0" wp14:anchorId="2D3D98D6" wp14:editId="2F1D0B02">
+          <wp:inline distT="0" distB="0" distL="0" distR="0" wp14:anchorId="66EBD6DE" wp14:editId="009EE003">
             <wp:extent cx="5943600" cy="2840990"/>
             <wp:effectExtent l="0" t="0" r="0" b="0"/>
             <wp:docPr id="14" name="Picture 14"/>
@@ -17389,7 +17312,7 @@
         </w:rPr>
         <w:lastRenderedPageBreak/>
         <w:drawing>
-          <wp:inline distT="0" distB="0" distL="0" distR="0" wp14:anchorId="083C0739" wp14:editId="01EDD1BB">
+          <wp:inline distT="0" distB="0" distL="0" distR="0" wp14:anchorId="6A049300" wp14:editId="4C8864E1">
             <wp:extent cx="5943600" cy="1348740"/>
             <wp:effectExtent l="0" t="0" r="0" b="3810"/>
             <wp:docPr id="10" name="Picture 10"/>
@@ -17471,7 +17394,7 @@
           <w:rFonts w:ascii="Times New Roman" w:hAnsi="Times New Roman" w:cs="Times New Roman"/>
         </w:rPr>
       </w:pPr>
-      <w:bookmarkStart w:id="46" w:name="_Toc215303698"/>
+      <w:bookmarkStart w:id="45" w:name="_Toc215303698"/>
       <w:r>
         <w:rPr>
           <w:rFonts w:ascii="Times New Roman" w:hAnsi="Times New Roman" w:cs="Times New Roman"/>
@@ -17484,7 +17407,7 @@
         </w:rPr>
         <w:t>and 11</w:t>
       </w:r>
-      <w:bookmarkEnd w:id="46"/>
+      <w:bookmarkEnd w:id="45"/>
     </w:p>
     <w:p>
       <w:pPr>
@@ -17571,7 +17494,7 @@
           <w:szCs w:val="24"/>
         </w:rPr>
         <w:drawing>
-          <wp:inline distT="0" distB="0" distL="0" distR="0" wp14:anchorId="1B939301" wp14:editId="077B5D51">
+          <wp:inline distT="0" distB="0" distL="0" distR="0" wp14:anchorId="2792F70A" wp14:editId="4C1BF24E">
             <wp:extent cx="5943600" cy="975995"/>
             <wp:effectExtent l="0" t="0" r="0" b="0"/>
             <wp:docPr id="15" name="Picture 15"/>
@@ -17620,7 +17543,7 @@
           <w:szCs w:val="24"/>
         </w:rPr>
         <w:drawing>
-          <wp:inline distT="0" distB="0" distL="0" distR="0" wp14:anchorId="22B7AFA3" wp14:editId="7BD9D76E">
+          <wp:inline distT="0" distB="0" distL="0" distR="0" wp14:anchorId="672B7299" wp14:editId="08D856BD">
             <wp:extent cx="5943600" cy="1248410"/>
             <wp:effectExtent l="0" t="0" r="0" b="8890"/>
             <wp:docPr id="16" name="Picture 16"/>
@@ -17669,7 +17592,7 @@
           <w:szCs w:val="24"/>
         </w:rPr>
         <w:drawing>
-          <wp:inline distT="0" distB="0" distL="0" distR="0" wp14:anchorId="6F2A8148" wp14:editId="4CAE9DC4">
+          <wp:inline distT="0" distB="0" distL="0" distR="0" wp14:anchorId="6E844D80" wp14:editId="649E1438">
             <wp:extent cx="5943600" cy="1257300"/>
             <wp:effectExtent l="0" t="0" r="0" b="0"/>
             <wp:docPr id="17" name="Picture 17"/>
@@ -17838,7 +17761,7 @@
           <w:szCs w:val="24"/>
         </w:rPr>
         <w:drawing>
-          <wp:inline distT="0" distB="0" distL="0" distR="0" wp14:anchorId="61E756B8" wp14:editId="02F6CDFA">
+          <wp:inline distT="0" distB="0" distL="0" distR="0" wp14:anchorId="1F7A97C4" wp14:editId="3D1CF180">
             <wp:extent cx="5943600" cy="2495550"/>
             <wp:effectExtent l="0" t="0" r="0" b="0"/>
             <wp:docPr id="18" name="Picture 18"/>
@@ -17920,14 +17843,14 @@
           <w:rFonts w:ascii="Times New Roman" w:hAnsi="Times New Roman" w:cs="Times New Roman"/>
         </w:rPr>
       </w:pPr>
-      <w:bookmarkStart w:id="47" w:name="_Toc215303699"/>
+      <w:bookmarkStart w:id="46" w:name="_Toc215303699"/>
       <w:r>
         <w:rPr>
           <w:rFonts w:ascii="Times New Roman" w:hAnsi="Times New Roman" w:cs="Times New Roman"/>
         </w:rPr>
         <w:t>Week 12</w:t>
       </w:r>
-      <w:bookmarkEnd w:id="47"/>
+      <w:bookmarkEnd w:id="46"/>
     </w:p>
     <w:p>
       <w:pPr>
@@ -17974,14 +17897,14 @@
           <w:rFonts w:ascii="Times New Roman" w:hAnsi="Times New Roman" w:cs="Times New Roman"/>
         </w:rPr>
       </w:pPr>
-      <w:bookmarkStart w:id="48" w:name="_Toc215303700"/>
+      <w:bookmarkStart w:id="47" w:name="_Toc215303700"/>
       <w:r>
         <w:rPr>
           <w:rFonts w:ascii="Times New Roman" w:hAnsi="Times New Roman" w:cs="Times New Roman"/>
         </w:rPr>
         <w:t>Week 13-15</w:t>
       </w:r>
-      <w:bookmarkEnd w:id="48"/>
+      <w:bookmarkEnd w:id="47"/>
     </w:p>
     <w:p>
       <w:pPr>
@@ -18216,14 +18139,14 @@
           <w:rFonts w:ascii="Times New Roman" w:hAnsi="Times New Roman" w:cs="Times New Roman"/>
         </w:rPr>
       </w:pPr>
-      <w:bookmarkStart w:id="49" w:name="_Toc215303701"/>
+      <w:bookmarkStart w:id="48" w:name="_Toc215303701"/>
       <w:r>
         <w:rPr>
           <w:rFonts w:ascii="Times New Roman" w:hAnsi="Times New Roman" w:cs="Times New Roman"/>
         </w:rPr>
         <w:t>The creation of the DevSecOps-Pulse</w:t>
       </w:r>
-      <w:bookmarkEnd w:id="49"/>
+      <w:bookmarkEnd w:id="48"/>
     </w:p>
     <w:p>
       <w:pPr>
@@ -18261,7 +18184,7 @@
           <w:noProof/>
         </w:rPr>
         <w:drawing>
-          <wp:inline distT="0" distB="0" distL="0" distR="0" wp14:anchorId="5148B055" wp14:editId="6CA195C7">
+          <wp:inline distT="0" distB="0" distL="0" distR="0" wp14:anchorId="1A69974A" wp14:editId="5FDDB8EA">
             <wp:extent cx="5943600" cy="2299970"/>
             <wp:effectExtent l="0" t="0" r="0" b="5080"/>
             <wp:docPr id="6" name="Picture 6"/>
@@ -18449,7 +18372,7 @@
           <w:szCs w:val="24"/>
         </w:rPr>
         <w:drawing>
-          <wp:inline distT="0" distB="0" distL="0" distR="0" wp14:anchorId="0DFBEF87" wp14:editId="1520C7D1">
+          <wp:inline distT="0" distB="0" distL="0" distR="0" wp14:anchorId="580BCA57" wp14:editId="575E4392">
             <wp:extent cx="5943600" cy="2848610"/>
             <wp:effectExtent l="0" t="0" r="0" b="8890"/>
             <wp:docPr id="11" name="Picture 11"/>
@@ -18498,7 +18421,7 @@
           <w:szCs w:val="24"/>
         </w:rPr>
         <w:drawing>
-          <wp:inline distT="0" distB="0" distL="0" distR="0" wp14:anchorId="259E5220" wp14:editId="45C16E1E">
+          <wp:inline distT="0" distB="0" distL="0" distR="0" wp14:anchorId="56531B51" wp14:editId="4D4BE61D">
             <wp:extent cx="5943600" cy="2254250"/>
             <wp:effectExtent l="0" t="0" r="0" b="0"/>
             <wp:docPr id="12" name="Picture 12"/>
@@ -18618,7 +18541,7 @@
         </w:rPr>
         <w:lastRenderedPageBreak/>
         <w:drawing>
-          <wp:inline distT="0" distB="0" distL="0" distR="0" wp14:anchorId="28AA3C3B" wp14:editId="25D57A47">
+          <wp:inline distT="0" distB="0" distL="0" distR="0" wp14:anchorId="73C7D1C1" wp14:editId="53C6D68B">
             <wp:extent cx="5943600" cy="2510155"/>
             <wp:effectExtent l="0" t="0" r="0" b="4445"/>
             <wp:docPr id="13" name="Picture 13"/>
@@ -18667,7 +18590,7 @@
           <w:szCs w:val="24"/>
         </w:rPr>
         <w:drawing>
-          <wp:inline distT="0" distB="0" distL="0" distR="0" wp14:anchorId="09C0BD47" wp14:editId="422A0B35">
+          <wp:inline distT="0" distB="0" distL="0" distR="0" wp14:anchorId="0E216F09" wp14:editId="33AD6C42">
             <wp:extent cx="5943600" cy="2614295"/>
             <wp:effectExtent l="0" t="0" r="0" b="0"/>
             <wp:docPr id="19" name="Picture 19"/>
@@ -18772,7 +18695,7 @@
         </w:rPr>
         <w:lastRenderedPageBreak/>
         <w:drawing>
-          <wp:inline distT="0" distB="0" distL="0" distR="0" wp14:anchorId="61FCD5DB" wp14:editId="3BA51816">
+          <wp:inline distT="0" distB="0" distL="0" distR="0" wp14:anchorId="1F1EFE77" wp14:editId="0314D095">
             <wp:extent cx="5943600" cy="2553970"/>
             <wp:effectExtent l="0" t="0" r="0" b="0"/>
             <wp:docPr id="20" name="Picture 20"/>
@@ -18868,7 +18791,7 @@
           <w:szCs w:val="24"/>
         </w:rPr>
         <w:drawing>
-          <wp:inline distT="0" distB="0" distL="0" distR="0" wp14:anchorId="4799E28D" wp14:editId="75951DE6">
+          <wp:inline distT="0" distB="0" distL="0" distR="0" wp14:anchorId="5092A431" wp14:editId="24B1D142">
             <wp:extent cx="5943600" cy="2702560"/>
             <wp:effectExtent l="0" t="0" r="0" b="2540"/>
             <wp:docPr id="21" name="Picture 21"/>
@@ -19018,7 +18941,7 @@
           <w:rFonts w:ascii="Times New Roman" w:hAnsi="Times New Roman" w:cs="Times New Roman"/>
         </w:rPr>
       </w:pPr>
-      <w:bookmarkStart w:id="50" w:name="_Toc215303702"/>
+      <w:bookmarkStart w:id="49" w:name="_Toc215303702"/>
       <w:r>
         <w:rPr>
           <w:rFonts w:ascii="Times New Roman" w:hAnsi="Times New Roman" w:cs="Times New Roman"/>
@@ -19026,41 +18949,41 @@
         <w:lastRenderedPageBreak/>
         <w:t>Evaluation</w:t>
       </w:r>
+      <w:bookmarkEnd w:id="49"/>
+    </w:p>
+    <w:p>
+      <w:pPr>
+        <w:spacing w:before="30" w:after="30"/>
+      </w:pPr>
+    </w:p>
+    <w:p>
+      <w:pPr>
+        <w:pStyle w:val="Heading2"/>
+        <w:spacing w:before="30" w:after="30"/>
+        <w:rPr>
+          <w:rFonts w:ascii="Times New Roman" w:hAnsi="Times New Roman" w:cs="Times New Roman"/>
+        </w:rPr>
+      </w:pPr>
+      <w:bookmarkStart w:id="50" w:name="_Toc215303703"/>
+      <w:r>
+        <w:rPr>
+          <w:rFonts w:ascii="Times New Roman" w:hAnsi="Times New Roman" w:cs="Times New Roman"/>
+        </w:rPr>
+        <w:t>5</w:t>
+      </w:r>
+      <w:r>
+        <w:rPr>
+          <w:rFonts w:ascii="Times New Roman" w:hAnsi="Times New Roman" w:cs="Times New Roman"/>
+        </w:rPr>
+        <w:t xml:space="preserve">.1. </w:t>
+      </w:r>
+      <w:r>
+        <w:rPr>
+          <w:rFonts w:ascii="Times New Roman" w:hAnsi="Times New Roman" w:cs="Times New Roman"/>
+        </w:rPr>
+        <w:t>Introduction</w:t>
+      </w:r>
       <w:bookmarkEnd w:id="50"/>
-    </w:p>
-    <w:p>
-      <w:pPr>
-        <w:spacing w:before="30" w:after="30"/>
-      </w:pPr>
-    </w:p>
-    <w:p>
-      <w:pPr>
-        <w:pStyle w:val="Heading2"/>
-        <w:spacing w:before="30" w:after="30"/>
-        <w:rPr>
-          <w:rFonts w:ascii="Times New Roman" w:hAnsi="Times New Roman" w:cs="Times New Roman"/>
-        </w:rPr>
-      </w:pPr>
-      <w:bookmarkStart w:id="51" w:name="_Toc215303703"/>
-      <w:r>
-        <w:rPr>
-          <w:rFonts w:ascii="Times New Roman" w:hAnsi="Times New Roman" w:cs="Times New Roman"/>
-        </w:rPr>
-        <w:t>5</w:t>
-      </w:r>
-      <w:r>
-        <w:rPr>
-          <w:rFonts w:ascii="Times New Roman" w:hAnsi="Times New Roman" w:cs="Times New Roman"/>
-        </w:rPr>
-        <w:t xml:space="preserve">.1. </w:t>
-      </w:r>
-      <w:r>
-        <w:rPr>
-          <w:rFonts w:ascii="Times New Roman" w:hAnsi="Times New Roman" w:cs="Times New Roman"/>
-        </w:rPr>
-        <w:t>Introduction</w:t>
-      </w:r>
-      <w:bookmarkEnd w:id="51"/>
       <w:r>
         <w:rPr>
           <w:rFonts w:ascii="Times New Roman" w:hAnsi="Times New Roman" w:cs="Times New Roman"/>
@@ -19333,7 +19256,7 @@
           <w:rFonts w:ascii="Times New Roman" w:hAnsi="Times New Roman" w:cs="Times New Roman"/>
         </w:rPr>
       </w:pPr>
-      <w:bookmarkStart w:id="52" w:name="_Toc215303704"/>
+      <w:bookmarkStart w:id="51" w:name="_Toc215303704"/>
       <w:r>
         <w:rPr>
           <w:rFonts w:ascii="Times New Roman" w:hAnsi="Times New Roman" w:cs="Times New Roman"/>
@@ -19352,51 +19275,51 @@
         </w:rPr>
         <w:t>Performance Comparison: Pipeline and Manual Process</w:t>
       </w:r>
+      <w:bookmarkEnd w:id="51"/>
+    </w:p>
+    <w:p>
+      <w:pPr>
+        <w:pStyle w:val="Heading3"/>
+        <w:spacing w:before="30" w:after="30"/>
+        <w:rPr>
+          <w:rFonts w:ascii="Times New Roman" w:hAnsi="Times New Roman" w:cs="Times New Roman"/>
+        </w:rPr>
+      </w:pPr>
+    </w:p>
+    <w:p>
+      <w:pPr>
+        <w:pStyle w:val="Heading3"/>
+        <w:spacing w:before="30" w:after="30"/>
+        <w:rPr>
+          <w:rFonts w:ascii="Times New Roman" w:hAnsi="Times New Roman" w:cs="Times New Roman"/>
+        </w:rPr>
+      </w:pPr>
+      <w:r>
+        <w:rPr>
+          <w:rFonts w:ascii="Times New Roman" w:hAnsi="Times New Roman" w:cs="Times New Roman"/>
+        </w:rPr>
+        <w:t xml:space="preserve"> </w:t>
+      </w:r>
+      <w:bookmarkStart w:id="52" w:name="_Toc215303705"/>
+      <w:r>
+        <w:rPr>
+          <w:rFonts w:ascii="Times New Roman" w:hAnsi="Times New Roman" w:cs="Times New Roman"/>
+        </w:rPr>
+        <w:t>5</w:t>
+      </w:r>
+      <w:r>
+        <w:rPr>
+          <w:rFonts w:ascii="Times New Roman" w:hAnsi="Times New Roman" w:cs="Times New Roman"/>
+        </w:rPr>
+        <w:t xml:space="preserve">.2.1. </w:t>
+      </w:r>
+      <w:r>
+        <w:rPr>
+          <w:rFonts w:ascii="Times New Roman" w:hAnsi="Times New Roman" w:cs="Times New Roman"/>
+        </w:rPr>
+        <w:t>Manual Process Overview</w:t>
+      </w:r>
       <w:bookmarkEnd w:id="52"/>
-    </w:p>
-    <w:p>
-      <w:pPr>
-        <w:pStyle w:val="Heading3"/>
-        <w:spacing w:before="30" w:after="30"/>
-        <w:rPr>
-          <w:rFonts w:ascii="Times New Roman" w:hAnsi="Times New Roman" w:cs="Times New Roman"/>
-        </w:rPr>
-      </w:pPr>
-    </w:p>
-    <w:p>
-      <w:pPr>
-        <w:pStyle w:val="Heading3"/>
-        <w:spacing w:before="30" w:after="30"/>
-        <w:rPr>
-          <w:rFonts w:ascii="Times New Roman" w:hAnsi="Times New Roman" w:cs="Times New Roman"/>
-        </w:rPr>
-      </w:pPr>
-      <w:r>
-        <w:rPr>
-          <w:rFonts w:ascii="Times New Roman" w:hAnsi="Times New Roman" w:cs="Times New Roman"/>
-        </w:rPr>
-        <w:t xml:space="preserve"> </w:t>
-      </w:r>
-      <w:bookmarkStart w:id="53" w:name="_Toc215303705"/>
-      <w:r>
-        <w:rPr>
-          <w:rFonts w:ascii="Times New Roman" w:hAnsi="Times New Roman" w:cs="Times New Roman"/>
-        </w:rPr>
-        <w:t>5</w:t>
-      </w:r>
-      <w:r>
-        <w:rPr>
-          <w:rFonts w:ascii="Times New Roman" w:hAnsi="Times New Roman" w:cs="Times New Roman"/>
-        </w:rPr>
-        <w:t xml:space="preserve">.2.1. </w:t>
-      </w:r>
-      <w:r>
-        <w:rPr>
-          <w:rFonts w:ascii="Times New Roman" w:hAnsi="Times New Roman" w:cs="Times New Roman"/>
-        </w:rPr>
-        <w:t>Manual Process Overview</w:t>
-      </w:r>
-      <w:bookmarkEnd w:id="53"/>
       <w:r>
         <w:rPr>
           <w:rFonts w:ascii="Times New Roman" w:hAnsi="Times New Roman" w:cs="Times New Roman"/>
@@ -19551,7 +19474,7 @@
           <w:rFonts w:ascii="Times New Roman" w:hAnsi="Times New Roman" w:cs="Times New Roman"/>
         </w:rPr>
       </w:pPr>
-      <w:bookmarkStart w:id="54" w:name="_Toc215303706"/>
+      <w:bookmarkStart w:id="53" w:name="_Toc215303706"/>
       <w:r>
         <w:rPr>
           <w:rFonts w:ascii="Times New Roman" w:hAnsi="Times New Roman" w:cs="Times New Roman"/>
@@ -19570,7 +19493,7 @@
         </w:rPr>
         <w:t>CI/CD Pipeline Overview</w:t>
       </w:r>
-      <w:bookmarkEnd w:id="54"/>
+      <w:bookmarkEnd w:id="53"/>
       <w:r>
         <w:rPr>
           <w:rFonts w:ascii="Times New Roman" w:hAnsi="Times New Roman" w:cs="Times New Roman"/>
@@ -19767,7 +19690,7 @@
           <w:rFonts w:ascii="Times New Roman" w:hAnsi="Times New Roman" w:cs="Times New Roman"/>
         </w:rPr>
       </w:pPr>
-      <w:bookmarkStart w:id="55" w:name="_Toc215303707"/>
+      <w:bookmarkStart w:id="54" w:name="_Toc215303707"/>
       <w:r>
         <w:rPr>
           <w:rFonts w:ascii="Times New Roman" w:hAnsi="Times New Roman" w:cs="Times New Roman"/>
@@ -19786,239 +19709,239 @@
         </w:rPr>
         <w:t>Comparative Metrics</w:t>
       </w:r>
+      <w:bookmarkEnd w:id="54"/>
+      <w:r>
+        <w:rPr>
+          <w:rFonts w:ascii="Times New Roman" w:hAnsi="Times New Roman" w:cs="Times New Roman"/>
+        </w:rPr>
+        <w:t xml:space="preserve"> </w:t>
+      </w:r>
+    </w:p>
+    <w:p>
+      <w:pPr>
+        <w:spacing w:before="30" w:after="30"/>
+      </w:pPr>
+    </w:p>
+    <w:p>
+      <w:pPr>
+        <w:spacing w:before="30" w:after="30"/>
+        <w:rPr>
+          <w:rFonts w:ascii="Times New Roman" w:hAnsi="Times New Roman" w:cs="Times New Roman"/>
+          <w:sz w:val="24"/>
+          <w:szCs w:val="24"/>
+        </w:rPr>
+      </w:pPr>
+      <w:r>
+        <w:rPr>
+          <w:rFonts w:ascii="Times New Roman" w:hAnsi="Times New Roman" w:cs="Times New Roman"/>
+          <w:sz w:val="24"/>
+          <w:szCs w:val="24"/>
+        </w:rPr>
+        <w:t xml:space="preserve">The effectiveness and performance of the CI/CD pipeline can be easily explained when the key metrics are compared to the former manual process. These indicators illustrate the real life advantages of automation in speed, security and efficiency. </w:t>
+      </w:r>
+    </w:p>
+    <w:p>
+      <w:pPr>
+        <w:spacing w:before="30" w:after="30"/>
+        <w:rPr>
+          <w:rFonts w:ascii="Times New Roman" w:hAnsi="Times New Roman" w:cs="Times New Roman"/>
+          <w:sz w:val="24"/>
+          <w:szCs w:val="24"/>
+        </w:rPr>
+      </w:pPr>
+      <w:r>
+        <w:rPr>
+          <w:rFonts w:ascii="Times New Roman" w:hAnsi="Times New Roman" w:cs="Times New Roman"/>
+          <w:b/>
+          <w:sz w:val="24"/>
+          <w:szCs w:val="24"/>
+        </w:rPr>
+        <w:t>Average Build Time:</w:t>
+      </w:r>
+      <w:r>
+        <w:rPr>
+          <w:rFonts w:ascii="Times New Roman" w:hAnsi="Times New Roman" w:cs="Times New Roman"/>
+          <w:sz w:val="24"/>
+          <w:szCs w:val="24"/>
+        </w:rPr>
+        <w:t xml:space="preserve"> Th</w:t>
+      </w:r>
+      <w:r>
+        <w:rPr>
+          <w:rFonts w:ascii="Times New Roman" w:hAnsi="Times New Roman" w:cs="Times New Roman"/>
+          <w:sz w:val="24"/>
+          <w:szCs w:val="24"/>
+        </w:rPr>
+        <w:t>e manual process usually took 1 to 2 hours</w:t>
+      </w:r>
+      <w:r>
+        <w:rPr>
+          <w:rFonts w:ascii="Times New Roman" w:hAnsi="Times New Roman" w:cs="Times New Roman"/>
+          <w:sz w:val="24"/>
+          <w:szCs w:val="24"/>
+        </w:rPr>
+        <w:t xml:space="preserve"> to complete the deployment cycle. Chores involved in this time included handset up of environments, dependencies, tests and uploading of the Docker image. Conversely, </w:t>
+      </w:r>
+      <w:r>
+        <w:rPr>
+          <w:rFonts w:ascii="Times New Roman" w:hAnsi="Times New Roman" w:cs="Times New Roman"/>
+          <w:sz w:val="24"/>
+          <w:szCs w:val="24"/>
+        </w:rPr>
+        <w:t>automated pipeline takes about 30 to 4</w:t>
+      </w:r>
+      <w:r>
+        <w:rPr>
+          <w:rFonts w:ascii="Times New Roman" w:hAnsi="Times New Roman" w:cs="Times New Roman"/>
+          <w:sz w:val="24"/>
+          <w:szCs w:val="24"/>
+        </w:rPr>
+        <w:t xml:space="preserve">0 minutes to accomplish the same workflow. Automation of repetitive processes and standardization of execution procedures is the major reason why the build time was significantly reduced by about 65 percent because delays due to human interaction or environmental variation are minimized. </w:t>
+      </w:r>
+    </w:p>
+    <w:p>
+      <w:pPr>
+        <w:spacing w:before="30" w:after="30"/>
+        <w:rPr>
+          <w:rFonts w:ascii="Times New Roman" w:hAnsi="Times New Roman" w:cs="Times New Roman"/>
+          <w:sz w:val="24"/>
+          <w:szCs w:val="24"/>
+        </w:rPr>
+      </w:pPr>
+      <w:r>
+        <w:rPr>
+          <w:rFonts w:ascii="Times New Roman" w:hAnsi="Times New Roman" w:cs="Times New Roman"/>
+          <w:b/>
+          <w:sz w:val="24"/>
+          <w:szCs w:val="24"/>
+        </w:rPr>
+        <w:t>Vulnerabilities Detected:</w:t>
+      </w:r>
+      <w:r>
+        <w:rPr>
+          <w:rFonts w:ascii="Times New Roman" w:hAnsi="Times New Roman" w:cs="Times New Roman"/>
+          <w:sz w:val="24"/>
+          <w:szCs w:val="24"/>
+        </w:rPr>
+        <w:t xml:space="preserve"> Vulnerability detection was unstable during manual deployment, where </w:t>
+      </w:r>
+      <w:r>
+        <w:rPr>
+          <w:rFonts w:ascii="Times New Roman" w:hAnsi="Times New Roman" w:cs="Times New Roman"/>
+          <w:sz w:val="24"/>
+          <w:szCs w:val="24"/>
+        </w:rPr>
+        <w:t>individual’s</w:t>
+      </w:r>
+      <w:r>
+        <w:rPr>
+          <w:rFonts w:ascii="Times New Roman" w:hAnsi="Times New Roman" w:cs="Times New Roman"/>
+          <w:sz w:val="24"/>
+          <w:szCs w:val="24"/>
+        </w:rPr>
+        <w:t xml:space="preserve"> checks were usually performed on an ad hoc basis and individual developer diligence. This would occasionally enable the security problems to pass unnoticed. Using the CI/CD, vulnerability scanning with Trivy is part of each build process. This guarantees a systematic identification of all the high and critical severity issues that allow a uniform and dependable security examinations to all deployments. </w:t>
+      </w:r>
+    </w:p>
+    <w:p>
+      <w:pPr>
+        <w:spacing w:before="30" w:after="30"/>
+        <w:rPr>
+          <w:rFonts w:ascii="Times New Roman" w:hAnsi="Times New Roman" w:cs="Times New Roman"/>
+          <w:sz w:val="24"/>
+          <w:szCs w:val="24"/>
+        </w:rPr>
+      </w:pPr>
+      <w:r>
+        <w:rPr>
+          <w:rFonts w:ascii="Times New Roman" w:hAnsi="Times New Roman" w:cs="Times New Roman"/>
+          <w:b/>
+          <w:sz w:val="24"/>
+          <w:szCs w:val="24"/>
+        </w:rPr>
+        <w:t>Deployment Success Rate:</w:t>
+      </w:r>
+      <w:r>
+        <w:rPr>
+          <w:rFonts w:ascii="Times New Roman" w:hAnsi="Times New Roman" w:cs="Times New Roman"/>
+          <w:sz w:val="24"/>
+          <w:szCs w:val="24"/>
+        </w:rPr>
+        <w:t xml:space="preserve"> Success in manual deployments was usually between 70 and 80 percent, and usually the failure was as a result of human error, wrong configuration or steps which were not part of the process. The CI/CD pipeline, however, has a significantly higher success rate, and it is always between 95-100 successful. Automation manages a consistent order of events and errors that occur in the first phases do not allow faulty releases to advance and minimize the chance of an error in manufacturing. </w:t>
+      </w:r>
+    </w:p>
+    <w:p>
+      <w:pPr>
+        <w:spacing w:before="30" w:after="30"/>
+        <w:rPr>
+          <w:rFonts w:ascii="Times New Roman" w:hAnsi="Times New Roman" w:cs="Times New Roman"/>
+          <w:sz w:val="24"/>
+          <w:szCs w:val="24"/>
+        </w:rPr>
+      </w:pPr>
+      <w:r>
+        <w:rPr>
+          <w:rFonts w:ascii="Times New Roman" w:hAnsi="Times New Roman" w:cs="Times New Roman"/>
+          <w:b/>
+          <w:sz w:val="24"/>
+          <w:szCs w:val="24"/>
+        </w:rPr>
+        <w:t>Efficiency (Manual Effort):</w:t>
+      </w:r>
+      <w:r>
+        <w:rPr>
+          <w:rFonts w:ascii="Times New Roman" w:hAnsi="Times New Roman" w:cs="Times New Roman"/>
+          <w:sz w:val="24"/>
+          <w:szCs w:val="24"/>
+        </w:rPr>
+        <w:t xml:space="preserve"> Manual deployments involved a team of engineers to organize, control, and implement every stage in the deployment, making it time-consuming and demanding in terms of effort. The automated pipeline means that there is a massive decrement of manual intervention. With automatic deployment, developers are now able to work on more valuable work like developing features or debugging since the manual and error-prone deployment processes are fully automated. This is a projected 60-70% reduction in hand effort/deployment cycle. </w:t>
+      </w:r>
+    </w:p>
+    <w:p>
+      <w:pPr>
+        <w:spacing w:before="30" w:after="30"/>
+        <w:rPr>
+          <w:rFonts w:ascii="Times New Roman" w:hAnsi="Times New Roman" w:cs="Times New Roman"/>
+          <w:sz w:val="24"/>
+          <w:szCs w:val="24"/>
+        </w:rPr>
+      </w:pPr>
+      <w:r>
+        <w:rPr>
+          <w:rFonts w:ascii="Times New Roman" w:hAnsi="Times New Roman" w:cs="Times New Roman"/>
+          <w:sz w:val="24"/>
+          <w:szCs w:val="24"/>
+        </w:rPr>
+        <w:t>Analyzing these metrics, one can conclude that the CI/CD pipeline offers the speed, reliability, security, and efficiency improvements which can be measured. The automated and structured pipeline provides predictable and repeatable deployments that are secure, an enormous advance of manual processes.</w:t>
+      </w:r>
+    </w:p>
+    <w:p>
+      <w:pPr>
+        <w:pStyle w:val="Heading2"/>
+        <w:spacing w:before="30" w:after="30"/>
+        <w:rPr>
+          <w:rFonts w:ascii="Times New Roman" w:hAnsi="Times New Roman" w:cs="Times New Roman"/>
+        </w:rPr>
+      </w:pPr>
+      <w:bookmarkStart w:id="55" w:name="_Toc215303708"/>
+      <w:r>
+        <w:rPr>
+          <w:rFonts w:ascii="Times New Roman" w:hAnsi="Times New Roman" w:cs="Times New Roman"/>
+        </w:rPr>
+        <w:t>5</w:t>
+      </w:r>
+      <w:r>
+        <w:rPr>
+          <w:rFonts w:ascii="Times New Roman" w:hAnsi="Times New Roman" w:cs="Times New Roman"/>
+        </w:rPr>
+        <w:t xml:space="preserve">.3. </w:t>
+      </w:r>
+      <w:r>
+        <w:rPr>
+          <w:rFonts w:ascii="Times New Roman" w:hAnsi="Times New Roman" w:cs="Times New Roman"/>
+        </w:rPr>
+        <w:t>Metrics Evaluation</w:t>
+      </w:r>
       <w:bookmarkEnd w:id="55"/>
-      <w:r>
-        <w:rPr>
-          <w:rFonts w:ascii="Times New Roman" w:hAnsi="Times New Roman" w:cs="Times New Roman"/>
-        </w:rPr>
-        <w:t xml:space="preserve"> </w:t>
-      </w:r>
-    </w:p>
-    <w:p>
-      <w:pPr>
-        <w:spacing w:before="30" w:after="30"/>
-      </w:pPr>
-    </w:p>
-    <w:p>
-      <w:pPr>
-        <w:spacing w:before="30" w:after="30"/>
-        <w:rPr>
-          <w:rFonts w:ascii="Times New Roman" w:hAnsi="Times New Roman" w:cs="Times New Roman"/>
-          <w:sz w:val="24"/>
-          <w:szCs w:val="24"/>
-        </w:rPr>
-      </w:pPr>
-      <w:r>
-        <w:rPr>
-          <w:rFonts w:ascii="Times New Roman" w:hAnsi="Times New Roman" w:cs="Times New Roman"/>
-          <w:sz w:val="24"/>
-          <w:szCs w:val="24"/>
-        </w:rPr>
-        <w:t xml:space="preserve">The effectiveness and performance of the CI/CD pipeline can be easily explained when the key metrics are compared to the former manual process. These indicators illustrate the real life advantages of automation in speed, security and efficiency. </w:t>
-      </w:r>
-    </w:p>
-    <w:p>
-      <w:pPr>
-        <w:spacing w:before="30" w:after="30"/>
-        <w:rPr>
-          <w:rFonts w:ascii="Times New Roman" w:hAnsi="Times New Roman" w:cs="Times New Roman"/>
-          <w:sz w:val="24"/>
-          <w:szCs w:val="24"/>
-        </w:rPr>
-      </w:pPr>
-      <w:r>
-        <w:rPr>
-          <w:rFonts w:ascii="Times New Roman" w:hAnsi="Times New Roman" w:cs="Times New Roman"/>
-          <w:b/>
-          <w:sz w:val="24"/>
-          <w:szCs w:val="24"/>
-        </w:rPr>
-        <w:t>Average Build Time:</w:t>
-      </w:r>
-      <w:r>
-        <w:rPr>
-          <w:rFonts w:ascii="Times New Roman" w:hAnsi="Times New Roman" w:cs="Times New Roman"/>
-          <w:sz w:val="24"/>
-          <w:szCs w:val="24"/>
-        </w:rPr>
-        <w:t xml:space="preserve"> Th</w:t>
-      </w:r>
-      <w:r>
-        <w:rPr>
-          <w:rFonts w:ascii="Times New Roman" w:hAnsi="Times New Roman" w:cs="Times New Roman"/>
-          <w:sz w:val="24"/>
-          <w:szCs w:val="24"/>
-        </w:rPr>
-        <w:t>e manual process usually took 1 to 2 hours</w:t>
-      </w:r>
-      <w:r>
-        <w:rPr>
-          <w:rFonts w:ascii="Times New Roman" w:hAnsi="Times New Roman" w:cs="Times New Roman"/>
-          <w:sz w:val="24"/>
-          <w:szCs w:val="24"/>
-        </w:rPr>
-        <w:t xml:space="preserve"> to complete the deployment cycle. Chores involved in this time included handset up of environments, dependencies, tests and uploading of the Docker image. Conversely, </w:t>
-      </w:r>
-      <w:r>
-        <w:rPr>
-          <w:rFonts w:ascii="Times New Roman" w:hAnsi="Times New Roman" w:cs="Times New Roman"/>
-          <w:sz w:val="24"/>
-          <w:szCs w:val="24"/>
-        </w:rPr>
-        <w:t>automated pipeline takes about 30 to 4</w:t>
-      </w:r>
-      <w:r>
-        <w:rPr>
-          <w:rFonts w:ascii="Times New Roman" w:hAnsi="Times New Roman" w:cs="Times New Roman"/>
-          <w:sz w:val="24"/>
-          <w:szCs w:val="24"/>
-        </w:rPr>
-        <w:t xml:space="preserve">0 minutes to accomplish the same workflow. Automation of repetitive processes and standardization of execution procedures is the major reason why the build time was significantly reduced by about 65 percent because delays due to human interaction or environmental variation are minimized. </w:t>
-      </w:r>
-    </w:p>
-    <w:p>
-      <w:pPr>
-        <w:spacing w:before="30" w:after="30"/>
-        <w:rPr>
-          <w:rFonts w:ascii="Times New Roman" w:hAnsi="Times New Roman" w:cs="Times New Roman"/>
-          <w:sz w:val="24"/>
-          <w:szCs w:val="24"/>
-        </w:rPr>
-      </w:pPr>
-      <w:r>
-        <w:rPr>
-          <w:rFonts w:ascii="Times New Roman" w:hAnsi="Times New Roman" w:cs="Times New Roman"/>
-          <w:b/>
-          <w:sz w:val="24"/>
-          <w:szCs w:val="24"/>
-        </w:rPr>
-        <w:t>Vulnerabilities Detected:</w:t>
-      </w:r>
-      <w:r>
-        <w:rPr>
-          <w:rFonts w:ascii="Times New Roman" w:hAnsi="Times New Roman" w:cs="Times New Roman"/>
-          <w:sz w:val="24"/>
-          <w:szCs w:val="24"/>
-        </w:rPr>
-        <w:t xml:space="preserve"> Vulnerability detection was unstable during manual deployment, where </w:t>
-      </w:r>
-      <w:r>
-        <w:rPr>
-          <w:rFonts w:ascii="Times New Roman" w:hAnsi="Times New Roman" w:cs="Times New Roman"/>
-          <w:sz w:val="24"/>
-          <w:szCs w:val="24"/>
-        </w:rPr>
-        <w:t>individual’s</w:t>
-      </w:r>
-      <w:r>
-        <w:rPr>
-          <w:rFonts w:ascii="Times New Roman" w:hAnsi="Times New Roman" w:cs="Times New Roman"/>
-          <w:sz w:val="24"/>
-          <w:szCs w:val="24"/>
-        </w:rPr>
-        <w:t xml:space="preserve"> checks were usually performed on an ad hoc basis and individual developer diligence. This would occasionally enable the security problems to pass unnoticed. Using the CI/CD, vulnerability scanning with Trivy is part of each build process. This guarantees a systematic identification of all the high and critical severity issues that allow a uniform and dependable security examinations to all deployments. </w:t>
-      </w:r>
-    </w:p>
-    <w:p>
-      <w:pPr>
-        <w:spacing w:before="30" w:after="30"/>
-        <w:rPr>
-          <w:rFonts w:ascii="Times New Roman" w:hAnsi="Times New Roman" w:cs="Times New Roman"/>
-          <w:sz w:val="24"/>
-          <w:szCs w:val="24"/>
-        </w:rPr>
-      </w:pPr>
-      <w:r>
-        <w:rPr>
-          <w:rFonts w:ascii="Times New Roman" w:hAnsi="Times New Roman" w:cs="Times New Roman"/>
-          <w:b/>
-          <w:sz w:val="24"/>
-          <w:szCs w:val="24"/>
-        </w:rPr>
-        <w:t>Deployment Success Rate:</w:t>
-      </w:r>
-      <w:r>
-        <w:rPr>
-          <w:rFonts w:ascii="Times New Roman" w:hAnsi="Times New Roman" w:cs="Times New Roman"/>
-          <w:sz w:val="24"/>
-          <w:szCs w:val="24"/>
-        </w:rPr>
-        <w:t xml:space="preserve"> Success in manual deployments was usually between 70 and 80 percent, and usually the failure was as a result of human error, wrong configuration or steps which were not part of the process. The CI/CD pipeline, however, has a significantly higher success rate, and it is always between 95-100 successful. Automation manages a consistent order of events and errors that occur in the first phases do not allow faulty releases to advance and minimize the chance of an error in manufacturing. </w:t>
-      </w:r>
-    </w:p>
-    <w:p>
-      <w:pPr>
-        <w:spacing w:before="30" w:after="30"/>
-        <w:rPr>
-          <w:rFonts w:ascii="Times New Roman" w:hAnsi="Times New Roman" w:cs="Times New Roman"/>
-          <w:sz w:val="24"/>
-          <w:szCs w:val="24"/>
-        </w:rPr>
-      </w:pPr>
-      <w:r>
-        <w:rPr>
-          <w:rFonts w:ascii="Times New Roman" w:hAnsi="Times New Roman" w:cs="Times New Roman"/>
-          <w:b/>
-          <w:sz w:val="24"/>
-          <w:szCs w:val="24"/>
-        </w:rPr>
-        <w:t>Efficiency (Manual Effort):</w:t>
-      </w:r>
-      <w:r>
-        <w:rPr>
-          <w:rFonts w:ascii="Times New Roman" w:hAnsi="Times New Roman" w:cs="Times New Roman"/>
-          <w:sz w:val="24"/>
-          <w:szCs w:val="24"/>
-        </w:rPr>
-        <w:t xml:space="preserve"> Manual deployments involved a team of engineers to organize, control, and implement every stage in the deployment, making it time-consuming and demanding in terms of effort. The automated pipeline means that there is a massive decrement of manual intervention. With automatic deployment, developers are now able to work on more valuable work like developing features or debugging since the manual and error-prone deployment processes are fully automated. This is a projected 60-70% reduction in hand effort/deployment cycle. </w:t>
-      </w:r>
-    </w:p>
-    <w:p>
-      <w:pPr>
-        <w:spacing w:before="30" w:after="30"/>
-        <w:rPr>
-          <w:rFonts w:ascii="Times New Roman" w:hAnsi="Times New Roman" w:cs="Times New Roman"/>
-          <w:sz w:val="24"/>
-          <w:szCs w:val="24"/>
-        </w:rPr>
-      </w:pPr>
-      <w:r>
-        <w:rPr>
-          <w:rFonts w:ascii="Times New Roman" w:hAnsi="Times New Roman" w:cs="Times New Roman"/>
-          <w:sz w:val="24"/>
-          <w:szCs w:val="24"/>
-        </w:rPr>
-        <w:t>Analyzing these metrics, one can conclude that the CI/CD pipeline offers the speed, reliability, security, and efficiency improvements which can be measured. The automated and structured pipeline provides predictable and repeatable deployments that are secure, an enormous advance of manual processes.</w:t>
-      </w:r>
-    </w:p>
-    <w:p>
-      <w:pPr>
-        <w:pStyle w:val="Heading2"/>
-        <w:spacing w:before="30" w:after="30"/>
-        <w:rPr>
-          <w:rFonts w:ascii="Times New Roman" w:hAnsi="Times New Roman" w:cs="Times New Roman"/>
-        </w:rPr>
-      </w:pPr>
-      <w:bookmarkStart w:id="56" w:name="_Toc215303708"/>
-      <w:r>
-        <w:rPr>
-          <w:rFonts w:ascii="Times New Roman" w:hAnsi="Times New Roman" w:cs="Times New Roman"/>
-        </w:rPr>
-        <w:t>5</w:t>
-      </w:r>
-      <w:r>
-        <w:rPr>
-          <w:rFonts w:ascii="Times New Roman" w:hAnsi="Times New Roman" w:cs="Times New Roman"/>
-        </w:rPr>
-        <w:t xml:space="preserve">.3. </w:t>
-      </w:r>
-      <w:r>
-        <w:rPr>
-          <w:rFonts w:ascii="Times New Roman" w:hAnsi="Times New Roman" w:cs="Times New Roman"/>
-        </w:rPr>
-        <w:t>Metrics Evaluation</w:t>
-      </w:r>
-      <w:bookmarkEnd w:id="56"/>
       <w:r>
         <w:rPr>
           <w:rFonts w:ascii="Times New Roman" w:hAnsi="Times New Roman" w:cs="Times New Roman"/>
@@ -20076,7 +19999,7 @@
           <w:rFonts w:ascii="Times New Roman" w:hAnsi="Times New Roman" w:cs="Times New Roman"/>
         </w:rPr>
       </w:pPr>
-      <w:bookmarkStart w:id="57" w:name="_Toc215303709"/>
+      <w:bookmarkStart w:id="56" w:name="_Toc215303709"/>
       <w:r>
         <w:rPr>
           <w:rFonts w:ascii="Times New Roman" w:hAnsi="Times New Roman" w:cs="Times New Roman"/>
@@ -20095,7 +20018,7 @@
         </w:rPr>
         <w:t>Build Time</w:t>
       </w:r>
-      <w:bookmarkEnd w:id="57"/>
+      <w:bookmarkEnd w:id="56"/>
       <w:r>
         <w:rPr>
           <w:rFonts w:ascii="Times New Roman" w:hAnsi="Times New Roman" w:cs="Times New Roman"/>
@@ -20486,7 +20409,7 @@
           <w:rFonts w:ascii="Times New Roman" w:hAnsi="Times New Roman" w:cs="Times New Roman"/>
         </w:rPr>
       </w:pPr>
-      <w:bookmarkStart w:id="58" w:name="_Toc215303710"/>
+      <w:bookmarkStart w:id="57" w:name="_Toc215303710"/>
       <w:r>
         <w:rPr>
           <w:rFonts w:ascii="Times New Roman" w:hAnsi="Times New Roman" w:cs="Times New Roman"/>
@@ -20505,7 +20428,7 @@
         </w:rPr>
         <w:t>Vulnerability Detection</w:t>
       </w:r>
-      <w:bookmarkEnd w:id="58"/>
+      <w:bookmarkEnd w:id="57"/>
       <w:r>
         <w:rPr>
           <w:rFonts w:ascii="Times New Roman" w:hAnsi="Times New Roman" w:cs="Times New Roman"/>
@@ -20775,7 +20698,7 @@
           <w:rFonts w:ascii="Times New Roman" w:hAnsi="Times New Roman" w:cs="Times New Roman"/>
         </w:rPr>
       </w:pPr>
-      <w:bookmarkStart w:id="59" w:name="_Toc215303711"/>
+      <w:bookmarkStart w:id="58" w:name="_Toc215303711"/>
       <w:r>
         <w:rPr>
           <w:rFonts w:ascii="Times New Roman" w:hAnsi="Times New Roman" w:cs="Times New Roman"/>
@@ -20794,7 +20717,7 @@
         </w:rPr>
         <w:t>Deployment Success Rate</w:t>
       </w:r>
-      <w:bookmarkEnd w:id="59"/>
+      <w:bookmarkEnd w:id="58"/>
       <w:r>
         <w:rPr>
           <w:rFonts w:ascii="Times New Roman" w:hAnsi="Times New Roman" w:cs="Times New Roman"/>
@@ -21025,7 +20948,7 @@
           <w:rFonts w:ascii="Times New Roman" w:hAnsi="Times New Roman" w:cs="Times New Roman"/>
         </w:rPr>
       </w:pPr>
-      <w:bookmarkStart w:id="60" w:name="_Toc215303712"/>
+      <w:bookmarkStart w:id="59" w:name="_Toc215303712"/>
       <w:r>
         <w:rPr>
           <w:rFonts w:ascii="Times New Roman" w:hAnsi="Times New Roman" w:cs="Times New Roman"/>
@@ -21044,7 +20967,7 @@
         </w:rPr>
         <w:t>Efficiency Improvement</w:t>
       </w:r>
-      <w:bookmarkEnd w:id="60"/>
+      <w:bookmarkEnd w:id="59"/>
       <w:r>
         <w:rPr>
           <w:rFonts w:ascii="Times New Roman" w:hAnsi="Times New Roman" w:cs="Times New Roman"/>
@@ -21329,7 +21252,7 @@
           <w:rFonts w:ascii="Times New Roman" w:hAnsi="Times New Roman" w:cs="Times New Roman"/>
         </w:rPr>
       </w:pPr>
-      <w:bookmarkStart w:id="61" w:name="_Toc215303713"/>
+      <w:bookmarkStart w:id="60" w:name="_Toc215303713"/>
       <w:r>
         <w:rPr>
           <w:rFonts w:ascii="Times New Roman" w:hAnsi="Times New Roman" w:cs="Times New Roman"/>
@@ -21348,7 +21271,7 @@
         </w:rPr>
         <w:t>Discussion of Results</w:t>
       </w:r>
-      <w:bookmarkEnd w:id="61"/>
+      <w:bookmarkEnd w:id="60"/>
       <w:r>
         <w:rPr>
           <w:rFonts w:ascii="Times New Roman" w:hAnsi="Times New Roman" w:cs="Times New Roman"/>
@@ -21545,7 +21468,7 @@
           <w:rFonts w:ascii="Times New Roman" w:hAnsi="Times New Roman" w:cs="Times New Roman"/>
         </w:rPr>
       </w:pPr>
-      <w:bookmarkStart w:id="62" w:name="_Toc215303714"/>
+      <w:bookmarkStart w:id="61" w:name="_Toc215303714"/>
       <w:r>
         <w:rPr>
           <w:rFonts w:ascii="Times New Roman" w:hAnsi="Times New Roman" w:cs="Times New Roman"/>
@@ -21564,172 +21487,172 @@
         </w:rPr>
         <w:t>Limitations</w:t>
       </w:r>
+      <w:bookmarkEnd w:id="61"/>
+      <w:r>
+        <w:rPr>
+          <w:rFonts w:ascii="Times New Roman" w:hAnsi="Times New Roman" w:cs="Times New Roman"/>
+        </w:rPr>
+        <w:t xml:space="preserve"> </w:t>
+      </w:r>
+    </w:p>
+    <w:p>
+      <w:pPr>
+        <w:spacing w:before="30" w:after="30"/>
+        <w:rPr>
+          <w:rFonts w:ascii="Times New Roman" w:hAnsi="Times New Roman" w:cs="Times New Roman"/>
+          <w:sz w:val="24"/>
+          <w:szCs w:val="24"/>
+        </w:rPr>
+      </w:pPr>
+      <w:r>
+        <w:rPr>
+          <w:rFonts w:ascii="Times New Roman" w:hAnsi="Times New Roman" w:cs="Times New Roman"/>
+          <w:sz w:val="24"/>
+          <w:szCs w:val="24"/>
+        </w:rPr>
+        <w:t xml:space="preserve">Some limitations and challenges were witnessed during implementation although the benefits are evident. </w:t>
+      </w:r>
+    </w:p>
+    <w:p>
+      <w:pPr>
+        <w:spacing w:before="30" w:after="30"/>
+        <w:rPr>
+          <w:rFonts w:ascii="Times New Roman" w:hAnsi="Times New Roman" w:cs="Times New Roman"/>
+          <w:sz w:val="24"/>
+          <w:szCs w:val="24"/>
+        </w:rPr>
+      </w:pPr>
+      <w:r>
+        <w:rPr>
+          <w:rFonts w:ascii="Times New Roman" w:hAnsi="Times New Roman" w:cs="Times New Roman"/>
+          <w:b/>
+          <w:sz w:val="24"/>
+          <w:szCs w:val="24"/>
+        </w:rPr>
+        <w:t>Tool Stability:</w:t>
+      </w:r>
+      <w:r>
+        <w:rPr>
+          <w:rFonts w:ascii="Times New Roman" w:hAnsi="Times New Roman" w:cs="Times New Roman"/>
+          <w:sz w:val="24"/>
+          <w:szCs w:val="24"/>
+        </w:rPr>
+        <w:t xml:space="preserve"> certain tools, like SonarCloud, need to be configured with access tokens so that they do not break in the pipeline. The absence of properly established secrets can lead to the failure or omission of some of the quality checks, which restrict the thoroughness of the assessment. </w:t>
+      </w:r>
+    </w:p>
+    <w:p>
+      <w:pPr>
+        <w:spacing w:before="30" w:after="30"/>
+        <w:rPr>
+          <w:rFonts w:ascii="Times New Roman" w:hAnsi="Times New Roman" w:cs="Times New Roman"/>
+          <w:sz w:val="24"/>
+          <w:szCs w:val="24"/>
+        </w:rPr>
+      </w:pPr>
+      <w:r>
+        <w:rPr>
+          <w:rFonts w:ascii="Times New Roman" w:hAnsi="Times New Roman" w:cs="Times New Roman"/>
+          <w:b/>
+          <w:sz w:val="24"/>
+          <w:szCs w:val="24"/>
+        </w:rPr>
+        <w:t>Tool Version Compatibility:</w:t>
+      </w:r>
+      <w:r>
+        <w:rPr>
+          <w:rFonts w:ascii="Times New Roman" w:hAnsi="Times New Roman" w:cs="Times New Roman"/>
+          <w:sz w:val="24"/>
+          <w:szCs w:val="24"/>
+        </w:rPr>
+        <w:t xml:space="preserve"> Version compatibility of automated tools like Trivy with GitHub Actions can be temporary, because the tool might not initially be compatible or available. This involves keeping a check and upgrading the working process in that the latest compatible versions are applied. </w:t>
+      </w:r>
+    </w:p>
+    <w:p>
+      <w:pPr>
+        <w:spacing w:before="30" w:after="30"/>
+        <w:rPr>
+          <w:rFonts w:ascii="Times New Roman" w:hAnsi="Times New Roman" w:cs="Times New Roman"/>
+          <w:sz w:val="24"/>
+          <w:szCs w:val="24"/>
+        </w:rPr>
+      </w:pPr>
+      <w:r>
+        <w:rPr>
+          <w:rFonts w:ascii="Times New Roman" w:hAnsi="Times New Roman" w:cs="Times New Roman"/>
+          <w:b/>
+          <w:sz w:val="24"/>
+          <w:szCs w:val="24"/>
+        </w:rPr>
+        <w:t>Secret Management:</w:t>
+      </w:r>
+      <w:r>
+        <w:rPr>
+          <w:rFonts w:ascii="Times New Roman" w:hAnsi="Times New Roman" w:cs="Times New Roman"/>
+          <w:sz w:val="24"/>
+          <w:szCs w:val="24"/>
+        </w:rPr>
+        <w:t xml:space="preserve"> The choice between environment variables and personal access tokens (PATs), with the first being critical to security and functionality. Badly configured secrets may cause the threat of an unauthorized access or the pipeline failure. Though this can be reduced by being keen when following the secret management processes in GitHub, it introduces another process on the set-up process. </w:t>
+      </w:r>
+    </w:p>
+    <w:p>
+      <w:pPr>
+        <w:spacing w:before="30" w:after="30"/>
+        <w:rPr>
+          <w:rFonts w:ascii="Times New Roman" w:hAnsi="Times New Roman" w:cs="Times New Roman"/>
+          <w:sz w:val="24"/>
+          <w:szCs w:val="24"/>
+        </w:rPr>
+      </w:pPr>
+      <w:r>
+        <w:rPr>
+          <w:rFonts w:ascii="Times New Roman" w:hAnsi="Times New Roman" w:cs="Times New Roman"/>
+          <w:sz w:val="24"/>
+          <w:szCs w:val="24"/>
+        </w:rPr>
+        <w:t xml:space="preserve">Initial Complexity of the Setup: The CI/CD pipeline will take some level of expertise to be configured using GitHub Actions, Docker, and security tools. Groups that are not accustomed to such tools can be hit by the learning curve in the first implementation phase. </w:t>
+      </w:r>
+    </w:p>
+    <w:p>
+      <w:pPr>
+        <w:spacing w:before="30" w:after="30"/>
+        <w:rPr>
+          <w:rFonts w:ascii="Times New Roman" w:hAnsi="Times New Roman" w:cs="Times New Roman"/>
+          <w:sz w:val="24"/>
+          <w:szCs w:val="24"/>
+        </w:rPr>
+      </w:pPr>
+    </w:p>
+    <w:p>
+      <w:pPr>
+        <w:pStyle w:val="Heading2"/>
+        <w:spacing w:before="30" w:after="30"/>
+        <w:rPr>
+          <w:rFonts w:ascii="Times New Roman" w:hAnsi="Times New Roman" w:cs="Times New Roman"/>
+        </w:rPr>
+      </w:pPr>
+    </w:p>
+    <w:p>
+      <w:pPr>
+        <w:pStyle w:val="Heading2"/>
+        <w:spacing w:before="30" w:after="30"/>
+        <w:rPr>
+          <w:rFonts w:ascii="Times New Roman" w:hAnsi="Times New Roman" w:cs="Times New Roman"/>
+        </w:rPr>
+      </w:pPr>
+      <w:bookmarkStart w:id="62" w:name="_Toc215303715"/>
+      <w:r>
+        <w:rPr>
+          <w:rFonts w:ascii="Times New Roman" w:hAnsi="Times New Roman" w:cs="Times New Roman"/>
+        </w:rPr>
+        <w:t xml:space="preserve">5.5. </w:t>
+      </w:r>
+      <w:r>
+        <w:rPr>
+          <w:rFonts w:ascii="Times New Roman" w:hAnsi="Times New Roman" w:cs="Times New Roman"/>
+        </w:rPr>
+        <w:t>Quantitative Summary</w:t>
+      </w:r>
       <w:bookmarkEnd w:id="62"/>
-      <w:r>
-        <w:rPr>
-          <w:rFonts w:ascii="Times New Roman" w:hAnsi="Times New Roman" w:cs="Times New Roman"/>
-        </w:rPr>
-        <w:t xml:space="preserve"> </w:t>
-      </w:r>
-    </w:p>
-    <w:p>
-      <w:pPr>
-        <w:spacing w:before="30" w:after="30"/>
-        <w:rPr>
-          <w:rFonts w:ascii="Times New Roman" w:hAnsi="Times New Roman" w:cs="Times New Roman"/>
-          <w:sz w:val="24"/>
-          <w:szCs w:val="24"/>
-        </w:rPr>
-      </w:pPr>
-      <w:r>
-        <w:rPr>
-          <w:rFonts w:ascii="Times New Roman" w:hAnsi="Times New Roman" w:cs="Times New Roman"/>
-          <w:sz w:val="24"/>
-          <w:szCs w:val="24"/>
-        </w:rPr>
-        <w:t xml:space="preserve">Some limitations and challenges were witnessed during implementation although the benefits are evident. </w:t>
-      </w:r>
-    </w:p>
-    <w:p>
-      <w:pPr>
-        <w:spacing w:before="30" w:after="30"/>
-        <w:rPr>
-          <w:rFonts w:ascii="Times New Roman" w:hAnsi="Times New Roman" w:cs="Times New Roman"/>
-          <w:sz w:val="24"/>
-          <w:szCs w:val="24"/>
-        </w:rPr>
-      </w:pPr>
-      <w:r>
-        <w:rPr>
-          <w:rFonts w:ascii="Times New Roman" w:hAnsi="Times New Roman" w:cs="Times New Roman"/>
-          <w:b/>
-          <w:sz w:val="24"/>
-          <w:szCs w:val="24"/>
-        </w:rPr>
-        <w:t>Tool Stability:</w:t>
-      </w:r>
-      <w:r>
-        <w:rPr>
-          <w:rFonts w:ascii="Times New Roman" w:hAnsi="Times New Roman" w:cs="Times New Roman"/>
-          <w:sz w:val="24"/>
-          <w:szCs w:val="24"/>
-        </w:rPr>
-        <w:t xml:space="preserve"> certain tools, like SonarCloud, need to be configured with access tokens so that they do not break in the pipeline. The absence of properly established secrets can lead to the failure or omission of some of the quality checks, which restrict the thoroughness of the assessment. </w:t>
-      </w:r>
-    </w:p>
-    <w:p>
-      <w:pPr>
-        <w:spacing w:before="30" w:after="30"/>
-        <w:rPr>
-          <w:rFonts w:ascii="Times New Roman" w:hAnsi="Times New Roman" w:cs="Times New Roman"/>
-          <w:sz w:val="24"/>
-          <w:szCs w:val="24"/>
-        </w:rPr>
-      </w:pPr>
-      <w:r>
-        <w:rPr>
-          <w:rFonts w:ascii="Times New Roman" w:hAnsi="Times New Roman" w:cs="Times New Roman"/>
-          <w:b/>
-          <w:sz w:val="24"/>
-          <w:szCs w:val="24"/>
-        </w:rPr>
-        <w:t>Tool Version Compatibility:</w:t>
-      </w:r>
-      <w:r>
-        <w:rPr>
-          <w:rFonts w:ascii="Times New Roman" w:hAnsi="Times New Roman" w:cs="Times New Roman"/>
-          <w:sz w:val="24"/>
-          <w:szCs w:val="24"/>
-        </w:rPr>
-        <w:t xml:space="preserve"> Version compatibility of automated tools like Trivy with GitHub Actions can be temporary, because the tool might not initially be compatible or available. This involves keeping a check and upgrading the working process in that the latest compatible versions are applied. </w:t>
-      </w:r>
-    </w:p>
-    <w:p>
-      <w:pPr>
-        <w:spacing w:before="30" w:after="30"/>
-        <w:rPr>
-          <w:rFonts w:ascii="Times New Roman" w:hAnsi="Times New Roman" w:cs="Times New Roman"/>
-          <w:sz w:val="24"/>
-          <w:szCs w:val="24"/>
-        </w:rPr>
-      </w:pPr>
-      <w:r>
-        <w:rPr>
-          <w:rFonts w:ascii="Times New Roman" w:hAnsi="Times New Roman" w:cs="Times New Roman"/>
-          <w:b/>
-          <w:sz w:val="24"/>
-          <w:szCs w:val="24"/>
-        </w:rPr>
-        <w:t>Secret Management:</w:t>
-      </w:r>
-      <w:r>
-        <w:rPr>
-          <w:rFonts w:ascii="Times New Roman" w:hAnsi="Times New Roman" w:cs="Times New Roman"/>
-          <w:sz w:val="24"/>
-          <w:szCs w:val="24"/>
-        </w:rPr>
-        <w:t xml:space="preserve"> The choice between environment variables and personal access tokens (PATs), with the first being critical to security and functionality. Badly configured secrets may cause the threat of an unauthorized access or the pipeline failure. Though this can be reduced by being keen when following the secret management processes in GitHub, it introduces another process on the set-up process. </w:t>
-      </w:r>
-    </w:p>
-    <w:p>
-      <w:pPr>
-        <w:spacing w:before="30" w:after="30"/>
-        <w:rPr>
-          <w:rFonts w:ascii="Times New Roman" w:hAnsi="Times New Roman" w:cs="Times New Roman"/>
-          <w:sz w:val="24"/>
-          <w:szCs w:val="24"/>
-        </w:rPr>
-      </w:pPr>
-      <w:r>
-        <w:rPr>
-          <w:rFonts w:ascii="Times New Roman" w:hAnsi="Times New Roman" w:cs="Times New Roman"/>
-          <w:sz w:val="24"/>
-          <w:szCs w:val="24"/>
-        </w:rPr>
-        <w:t xml:space="preserve">Initial Complexity of the Setup: The CI/CD pipeline will take some level of expertise to be configured using GitHub Actions, Docker, and security tools. Groups that are not accustomed to such tools can be hit by the learning curve in the first implementation phase. </w:t>
-      </w:r>
-    </w:p>
-    <w:p>
-      <w:pPr>
-        <w:spacing w:before="30" w:after="30"/>
-        <w:rPr>
-          <w:rFonts w:ascii="Times New Roman" w:hAnsi="Times New Roman" w:cs="Times New Roman"/>
-          <w:sz w:val="24"/>
-          <w:szCs w:val="24"/>
-        </w:rPr>
-      </w:pPr>
-    </w:p>
-    <w:p>
-      <w:pPr>
-        <w:pStyle w:val="Heading2"/>
-        <w:spacing w:before="30" w:after="30"/>
-        <w:rPr>
-          <w:rFonts w:ascii="Times New Roman" w:hAnsi="Times New Roman" w:cs="Times New Roman"/>
-        </w:rPr>
-      </w:pPr>
-    </w:p>
-    <w:p>
-      <w:pPr>
-        <w:pStyle w:val="Heading2"/>
-        <w:spacing w:before="30" w:after="30"/>
-        <w:rPr>
-          <w:rFonts w:ascii="Times New Roman" w:hAnsi="Times New Roman" w:cs="Times New Roman"/>
-        </w:rPr>
-      </w:pPr>
-      <w:bookmarkStart w:id="63" w:name="_Toc215303715"/>
-      <w:r>
-        <w:rPr>
-          <w:rFonts w:ascii="Times New Roman" w:hAnsi="Times New Roman" w:cs="Times New Roman"/>
-        </w:rPr>
-        <w:t xml:space="preserve">5.5. </w:t>
-      </w:r>
-      <w:r>
-        <w:rPr>
-          <w:rFonts w:ascii="Times New Roman" w:hAnsi="Times New Roman" w:cs="Times New Roman"/>
-        </w:rPr>
-        <w:t>Quantitative Summary</w:t>
-      </w:r>
-      <w:bookmarkEnd w:id="63"/>
       <w:r>
         <w:rPr>
           <w:rFonts w:ascii="Times New Roman" w:hAnsi="Times New Roman" w:cs="Times New Roman"/>
@@ -21877,7 +21800,7 @@
           <w:rFonts w:ascii="Times New Roman" w:hAnsi="Times New Roman" w:cs="Times New Roman"/>
         </w:rPr>
       </w:pPr>
-      <w:bookmarkStart w:id="64" w:name="_Toc215303716"/>
+      <w:bookmarkStart w:id="63" w:name="_Toc215303716"/>
       <w:r>
         <w:rPr>
           <w:rFonts w:ascii="Times New Roman" w:hAnsi="Times New Roman" w:cs="Times New Roman"/>
@@ -21890,68 +21813,68 @@
         </w:rPr>
         <w:t>Conclusion</w:t>
       </w:r>
+      <w:bookmarkEnd w:id="63"/>
+      <w:r>
+        <w:rPr>
+          <w:rFonts w:ascii="Times New Roman" w:hAnsi="Times New Roman" w:cs="Times New Roman"/>
+        </w:rPr>
+        <w:t xml:space="preserve"> </w:t>
+      </w:r>
+    </w:p>
+    <w:p>
+      <w:pPr>
+        <w:spacing w:before="30" w:after="30"/>
+      </w:pPr>
+    </w:p>
+    <w:p>
+      <w:pPr>
+        <w:spacing w:before="30" w:after="30"/>
+        <w:rPr>
+          <w:rFonts w:ascii="Times New Roman" w:hAnsi="Times New Roman" w:cs="Times New Roman"/>
+          <w:sz w:val="24"/>
+          <w:szCs w:val="24"/>
+        </w:rPr>
+      </w:pPr>
+      <w:r>
+        <w:rPr>
+          <w:rFonts w:ascii="Times New Roman" w:hAnsi="Times New Roman" w:cs="Times New Roman"/>
+          <w:sz w:val="24"/>
+          <w:szCs w:val="24"/>
+        </w:rPr>
+        <w:t>The analysis verifies that the automated CI/CD pipeline is much more efficient and reliable, as well as secure, compared to manual work. Although the issues like compatibility of tools and secret management are there, the advantages are evidently more than the constraints. Such a pipeline provides a firm basis of future DevSecOps practices and enables ongoing integration of continuous deployment and automated deployment, which is secure.</w:t>
+      </w:r>
+    </w:p>
+    <w:p>
+      <w:pPr>
+        <w:pStyle w:val="Heading2"/>
+        <w:spacing w:before="30" w:after="30"/>
+        <w:rPr>
+          <w:rFonts w:ascii="Times New Roman" w:hAnsi="Times New Roman" w:cs="Times New Roman"/>
+        </w:rPr>
+      </w:pPr>
+    </w:p>
+    <w:p>
+      <w:pPr>
+        <w:pStyle w:val="Heading2"/>
+        <w:spacing w:before="30" w:after="30"/>
+        <w:rPr>
+          <w:rFonts w:ascii="Times New Roman" w:hAnsi="Times New Roman" w:cs="Times New Roman"/>
+        </w:rPr>
+      </w:pPr>
+      <w:bookmarkStart w:id="64" w:name="_Toc215303717"/>
+      <w:r>
+        <w:rPr>
+          <w:rFonts w:ascii="Times New Roman" w:hAnsi="Times New Roman" w:cs="Times New Roman"/>
+        </w:rPr>
+        <w:t xml:space="preserve">5.7. </w:t>
+      </w:r>
+      <w:r>
+        <w:rPr>
+          <w:rFonts w:ascii="Times New Roman" w:hAnsi="Times New Roman" w:cs="Times New Roman"/>
+        </w:rPr>
+        <w:t>DevSecOps-Pulse Dashboard Evaluation</w:t>
+      </w:r>
       <w:bookmarkEnd w:id="64"/>
-      <w:r>
-        <w:rPr>
-          <w:rFonts w:ascii="Times New Roman" w:hAnsi="Times New Roman" w:cs="Times New Roman"/>
-        </w:rPr>
-        <w:t xml:space="preserve"> </w:t>
-      </w:r>
-    </w:p>
-    <w:p>
-      <w:pPr>
-        <w:spacing w:before="30" w:after="30"/>
-      </w:pPr>
-    </w:p>
-    <w:p>
-      <w:pPr>
-        <w:spacing w:before="30" w:after="30"/>
-        <w:rPr>
-          <w:rFonts w:ascii="Times New Roman" w:hAnsi="Times New Roman" w:cs="Times New Roman"/>
-          <w:sz w:val="24"/>
-          <w:szCs w:val="24"/>
-        </w:rPr>
-      </w:pPr>
-      <w:r>
-        <w:rPr>
-          <w:rFonts w:ascii="Times New Roman" w:hAnsi="Times New Roman" w:cs="Times New Roman"/>
-          <w:sz w:val="24"/>
-          <w:szCs w:val="24"/>
-        </w:rPr>
-        <w:t>The analysis verifies that the automated CI/CD pipeline is much more efficient and reliable, as well as secure, compared to manual work. Although the issues like compatibility of tools and secret management are there, the advantages are evidently more than the constraints. Such a pipeline provides a firm basis of future DevSecOps practices and enables ongoing integration of continuous deployment and automated deployment, which is secure.</w:t>
-      </w:r>
-    </w:p>
-    <w:p>
-      <w:pPr>
-        <w:pStyle w:val="Heading2"/>
-        <w:spacing w:before="30" w:after="30"/>
-        <w:rPr>
-          <w:rFonts w:ascii="Times New Roman" w:hAnsi="Times New Roman" w:cs="Times New Roman"/>
-        </w:rPr>
-      </w:pPr>
-    </w:p>
-    <w:p>
-      <w:pPr>
-        <w:pStyle w:val="Heading2"/>
-        <w:spacing w:before="30" w:after="30"/>
-        <w:rPr>
-          <w:rFonts w:ascii="Times New Roman" w:hAnsi="Times New Roman" w:cs="Times New Roman"/>
-        </w:rPr>
-      </w:pPr>
-      <w:bookmarkStart w:id="65" w:name="_Toc215303717"/>
-      <w:r>
-        <w:rPr>
-          <w:rFonts w:ascii="Times New Roman" w:hAnsi="Times New Roman" w:cs="Times New Roman"/>
-        </w:rPr>
-        <w:t xml:space="preserve">5.7. </w:t>
-      </w:r>
-      <w:r>
-        <w:rPr>
-          <w:rFonts w:ascii="Times New Roman" w:hAnsi="Times New Roman" w:cs="Times New Roman"/>
-        </w:rPr>
-        <w:t>DevSecOps-Pulse Dashboard Evaluation</w:t>
-      </w:r>
-      <w:bookmarkEnd w:id="65"/>
     </w:p>
     <w:p>
       <w:pPr>
@@ -22130,14 +22053,14 @@
           <w:rFonts w:ascii="Times New Roman" w:hAnsi="Times New Roman" w:cs="Times New Roman"/>
         </w:rPr>
       </w:pPr>
-      <w:bookmarkStart w:id="66" w:name="_Toc215303718"/>
+      <w:bookmarkStart w:id="65" w:name="_Toc215303718"/>
       <w:r>
         <w:rPr>
           <w:rFonts w:ascii="Times New Roman" w:hAnsi="Times New Roman" w:cs="Times New Roman"/>
         </w:rPr>
         <w:t>Discussion</w:t>
       </w:r>
-      <w:bookmarkEnd w:id="66"/>
+      <w:bookmarkEnd w:id="65"/>
       <w:r>
         <w:rPr>
           <w:rFonts w:ascii="Times New Roman" w:hAnsi="Times New Roman" w:cs="Times New Roman"/>
@@ -22190,14 +22113,14 @@
           <w:rFonts w:ascii="Times New Roman" w:hAnsi="Times New Roman" w:cs="Times New Roman"/>
         </w:rPr>
       </w:pPr>
-      <w:bookmarkStart w:id="67" w:name="_Toc215303719"/>
+      <w:bookmarkStart w:id="66" w:name="_Toc215303719"/>
       <w:r>
         <w:rPr>
           <w:rFonts w:ascii="Times New Roman" w:hAnsi="Times New Roman" w:cs="Times New Roman"/>
         </w:rPr>
         <w:t>Synthesis of Findings and Theoretical Alignment</w:t>
       </w:r>
-      <w:bookmarkEnd w:id="67"/>
+      <w:bookmarkEnd w:id="66"/>
       <w:r>
         <w:rPr>
           <w:rFonts w:ascii="Times New Roman" w:hAnsi="Times New Roman" w:cs="Times New Roman"/>
@@ -22310,14 +22233,14 @@
           <w:rFonts w:ascii="Times New Roman" w:hAnsi="Times New Roman" w:cs="Times New Roman"/>
         </w:rPr>
       </w:pPr>
-      <w:bookmarkStart w:id="68" w:name="_Toc215303720"/>
+      <w:bookmarkStart w:id="67" w:name="_Toc215303720"/>
       <w:r>
         <w:rPr>
           <w:rFonts w:ascii="Times New Roman" w:hAnsi="Times New Roman" w:cs="Times New Roman"/>
         </w:rPr>
         <w:t>The DevSecOps-Pulse Product: The Next Research Scope</w:t>
       </w:r>
-      <w:bookmarkEnd w:id="68"/>
+      <w:bookmarkEnd w:id="67"/>
       <w:r>
         <w:rPr>
           <w:rFonts w:ascii="Times New Roman" w:hAnsi="Times New Roman" w:cs="Times New Roman"/>
@@ -22430,14 +22353,14 @@
           <w:rFonts w:ascii="Times New Roman" w:hAnsi="Times New Roman" w:cs="Times New Roman"/>
         </w:rPr>
       </w:pPr>
-      <w:bookmarkStart w:id="69" w:name="_Toc215303721"/>
+      <w:bookmarkStart w:id="68" w:name="_Toc215303721"/>
       <w:r>
         <w:rPr>
           <w:rFonts w:ascii="Times New Roman" w:hAnsi="Times New Roman" w:cs="Times New Roman"/>
         </w:rPr>
         <w:t>Balancing Automation with Practical Challenges</w:t>
       </w:r>
-      <w:bookmarkEnd w:id="69"/>
+      <w:bookmarkEnd w:id="68"/>
     </w:p>
     <w:p>
       <w:pPr>
@@ -22502,7 +22425,7 @@
           <w:rFonts w:ascii="Times New Roman" w:hAnsi="Times New Roman" w:cs="Times New Roman"/>
         </w:rPr>
       </w:pPr>
-      <w:bookmarkStart w:id="70" w:name="_Toc215303722"/>
+      <w:bookmarkStart w:id="69" w:name="_Toc215303722"/>
       <w:r>
         <w:rPr>
           <w:rFonts w:ascii="Times New Roman" w:hAnsi="Times New Roman" w:cs="Times New Roman"/>
@@ -22515,7 +22438,7 @@
         </w:rPr>
         <w:t>nd Future Research Implications</w:t>
       </w:r>
-      <w:bookmarkEnd w:id="70"/>
+      <w:bookmarkEnd w:id="69"/>
     </w:p>
     <w:p>
       <w:pPr>
@@ -22607,14 +22530,14 @@
           <w:rFonts w:ascii="Times New Roman" w:hAnsi="Times New Roman" w:cs="Times New Roman"/>
         </w:rPr>
       </w:pPr>
-      <w:bookmarkStart w:id="71" w:name="_Toc215303723"/>
+      <w:bookmarkStart w:id="70" w:name="_Toc215303723"/>
       <w:r>
         <w:rPr>
           <w:rFonts w:ascii="Times New Roman" w:hAnsi="Times New Roman" w:cs="Times New Roman"/>
         </w:rPr>
         <w:t>Conclusion of Discussion</w:t>
       </w:r>
-      <w:bookmarkEnd w:id="71"/>
+      <w:bookmarkEnd w:id="70"/>
       <w:r>
         <w:rPr>
           <w:rFonts w:ascii="Times New Roman" w:hAnsi="Times New Roman" w:cs="Times New Roman"/>
@@ -22765,7 +22688,7 @@
           <w:rFonts w:ascii="Times New Roman" w:hAnsi="Times New Roman" w:cs="Times New Roman"/>
         </w:rPr>
       </w:pPr>
-      <w:bookmarkStart w:id="72" w:name="_Toc215303724"/>
+      <w:bookmarkStart w:id="71" w:name="_Toc215303724"/>
       <w:r>
         <w:rPr>
           <w:rFonts w:ascii="Times New Roman" w:hAnsi="Times New Roman" w:cs="Times New Roman"/>
@@ -22773,7 +22696,7 @@
         <w:lastRenderedPageBreak/>
         <w:t>Conclusion and Recommendations.</w:t>
       </w:r>
-      <w:bookmarkEnd w:id="72"/>
+      <w:bookmarkEnd w:id="71"/>
       <w:r>
         <w:rPr>
           <w:rFonts w:ascii="Times New Roman" w:hAnsi="Times New Roman" w:cs="Times New Roman"/>
@@ -22798,14 +22721,14 @@
           <w:rFonts w:ascii="Times New Roman" w:hAnsi="Times New Roman" w:cs="Times New Roman"/>
         </w:rPr>
       </w:pPr>
-      <w:bookmarkStart w:id="73" w:name="_Toc215303725"/>
+      <w:bookmarkStart w:id="72" w:name="_Toc215303725"/>
       <w:r>
         <w:rPr>
           <w:rFonts w:ascii="Times New Roman" w:hAnsi="Times New Roman" w:cs="Times New Roman"/>
         </w:rPr>
         <w:t>Summary</w:t>
       </w:r>
-      <w:bookmarkEnd w:id="73"/>
+      <w:bookmarkEnd w:id="72"/>
       <w:r>
         <w:rPr>
           <w:rFonts w:ascii="Times New Roman" w:hAnsi="Times New Roman" w:cs="Times New Roman"/>
@@ -22853,14 +22776,14 @@
           <w:rFonts w:ascii="Times New Roman" w:hAnsi="Times New Roman" w:cs="Times New Roman"/>
         </w:rPr>
       </w:pPr>
-      <w:bookmarkStart w:id="74" w:name="_Toc215303726"/>
+      <w:bookmarkStart w:id="73" w:name="_Toc215303726"/>
       <w:r>
         <w:rPr>
           <w:rFonts w:ascii="Times New Roman" w:hAnsi="Times New Roman" w:cs="Times New Roman"/>
         </w:rPr>
         <w:t>Achievements</w:t>
       </w:r>
-      <w:bookmarkEnd w:id="74"/>
+      <w:bookmarkEnd w:id="73"/>
       <w:r>
         <w:rPr>
           <w:rFonts w:ascii="Times New Roman" w:hAnsi="Times New Roman" w:cs="Times New Roman"/>
@@ -23041,14 +22964,14 @@
           <w:rFonts w:ascii="Times New Roman" w:hAnsi="Times New Roman" w:cs="Times New Roman"/>
         </w:rPr>
       </w:pPr>
-      <w:bookmarkStart w:id="75" w:name="_Toc215303727"/>
+      <w:bookmarkStart w:id="74" w:name="_Toc215303727"/>
       <w:r>
         <w:rPr>
           <w:rFonts w:ascii="Times New Roman" w:hAnsi="Times New Roman" w:cs="Times New Roman"/>
         </w:rPr>
         <w:t>Future Work Recommendations</w:t>
       </w:r>
-      <w:bookmarkEnd w:id="75"/>
+      <w:bookmarkEnd w:id="74"/>
     </w:p>
     <w:p>
       <w:pPr>
@@ -23258,7 +23181,7 @@
           <w:rFonts w:ascii="Times New Roman" w:hAnsi="Times New Roman" w:cs="Times New Roman"/>
         </w:rPr>
       </w:pPr>
-      <w:bookmarkStart w:id="76" w:name="_Toc215303728"/>
+      <w:bookmarkStart w:id="75" w:name="_Toc215303728"/>
       <w:r>
         <w:rPr>
           <w:rFonts w:ascii="Times New Roman" w:hAnsi="Times New Roman" w:cs="Times New Roman"/>
@@ -23266,7 +23189,7 @@
         <w:lastRenderedPageBreak/>
         <w:t>Critical Self-Evaluation</w:t>
       </w:r>
-      <w:bookmarkEnd w:id="76"/>
+      <w:bookmarkEnd w:id="75"/>
       <w:r>
         <w:rPr>
           <w:rFonts w:ascii="Times New Roman" w:hAnsi="Times New Roman" w:cs="Times New Roman"/>
@@ -23291,14 +23214,14 @@
           <w:rFonts w:ascii="Times New Roman" w:hAnsi="Times New Roman" w:cs="Times New Roman"/>
         </w:rPr>
       </w:pPr>
-      <w:bookmarkStart w:id="77" w:name="_Toc215303729"/>
+      <w:bookmarkStart w:id="76" w:name="_Toc215303729"/>
       <w:r>
         <w:rPr>
           <w:rFonts w:ascii="Times New Roman" w:hAnsi="Times New Roman" w:cs="Times New Roman"/>
         </w:rPr>
         <w:t>Introduction</w:t>
       </w:r>
-      <w:bookmarkEnd w:id="77"/>
+      <w:bookmarkEnd w:id="76"/>
       <w:r>
         <w:rPr>
           <w:rFonts w:ascii="Times New Roman" w:hAnsi="Times New Roman" w:cs="Times New Roman"/>
@@ -23351,14 +23274,14 @@
           <w:rFonts w:ascii="Times New Roman" w:hAnsi="Times New Roman" w:cs="Times New Roman"/>
         </w:rPr>
       </w:pPr>
-      <w:bookmarkStart w:id="78" w:name="_Toc215303730"/>
+      <w:bookmarkStart w:id="77" w:name="_Toc215303730"/>
       <w:r>
         <w:rPr>
           <w:rFonts w:ascii="Times New Roman" w:hAnsi="Times New Roman" w:cs="Times New Roman"/>
         </w:rPr>
         <w:t>Knowledge and Learning Outcomes</w:t>
       </w:r>
-      <w:bookmarkEnd w:id="78"/>
+      <w:bookmarkEnd w:id="77"/>
     </w:p>
     <w:p>
       <w:pPr>
@@ -23460,7 +23383,7 @@
           <w:szCs w:val="24"/>
         </w:rPr>
       </w:pPr>
-      <w:bookmarkStart w:id="79" w:name="_Toc215303731"/>
+      <w:bookmarkStart w:id="78" w:name="_Toc215303731"/>
       <w:r>
         <w:rPr>
           <w:rFonts w:ascii="Times New Roman" w:hAnsi="Times New Roman" w:cs="Times New Roman"/>
@@ -23469,7 +23392,7 @@
         </w:rPr>
         <w:t>Challenges Faced and Overcome</w:t>
       </w:r>
-      <w:bookmarkEnd w:id="79"/>
+      <w:bookmarkEnd w:id="78"/>
       <w:r>
         <w:rPr>
           <w:rFonts w:ascii="Times New Roman" w:hAnsi="Times New Roman" w:cs="Times New Roman"/>
@@ -23621,14 +23544,14 @@
           <w:rFonts w:ascii="Times New Roman" w:hAnsi="Times New Roman" w:cs="Times New Roman"/>
         </w:rPr>
       </w:pPr>
-      <w:bookmarkStart w:id="80" w:name="_Toc215303732"/>
+      <w:bookmarkStart w:id="79" w:name="_Toc215303732"/>
       <w:r>
         <w:rPr>
           <w:rFonts w:ascii="Times New Roman" w:hAnsi="Times New Roman" w:cs="Times New Roman"/>
         </w:rPr>
         <w:t>Skills Developed</w:t>
       </w:r>
-      <w:bookmarkEnd w:id="80"/>
+      <w:bookmarkEnd w:id="79"/>
       <w:r>
         <w:rPr>
           <w:rFonts w:ascii="Times New Roman" w:hAnsi="Times New Roman" w:cs="Times New Roman"/>
@@ -23715,7 +23638,7 @@
           <w:rFonts w:ascii="Times New Roman" w:hAnsi="Times New Roman" w:cs="Times New Roman"/>
         </w:rPr>
       </w:pPr>
-      <w:bookmarkStart w:id="81" w:name="_Toc215303733"/>
+      <w:bookmarkStart w:id="80" w:name="_Toc215303733"/>
       <w:r>
         <w:rPr>
           <w:rFonts w:ascii="Times New Roman" w:hAnsi="Times New Roman" w:cs="Times New Roman"/>
@@ -23723,7 +23646,7 @@
         <w:lastRenderedPageBreak/>
         <w:t>Areas for Improvement</w:t>
       </w:r>
-      <w:bookmarkEnd w:id="81"/>
+      <w:bookmarkEnd w:id="80"/>
       <w:r>
         <w:rPr>
           <w:rFonts w:ascii="Times New Roman" w:hAnsi="Times New Roman" w:cs="Times New Roman"/>
@@ -23776,14 +23699,14 @@
           <w:rFonts w:ascii="Times New Roman" w:hAnsi="Times New Roman" w:cs="Times New Roman"/>
         </w:rPr>
       </w:pPr>
-      <w:bookmarkStart w:id="82" w:name="_Toc215303734"/>
+      <w:bookmarkStart w:id="81" w:name="_Toc215303734"/>
       <w:r>
         <w:rPr>
           <w:rFonts w:ascii="Times New Roman" w:hAnsi="Times New Roman" w:cs="Times New Roman"/>
         </w:rPr>
         <w:t>Conclusion</w:t>
       </w:r>
-      <w:bookmarkEnd w:id="82"/>
+      <w:bookmarkEnd w:id="81"/>
       <w:r>
         <w:rPr>
           <w:rFonts w:ascii="Times New Roman" w:hAnsi="Times New Roman" w:cs="Times New Roman"/>
@@ -23907,7 +23830,7 @@
           <w:rFonts w:ascii="Times New Roman" w:hAnsi="Times New Roman" w:cs="Times New Roman"/>
         </w:rPr>
       </w:pPr>
-      <w:bookmarkStart w:id="83" w:name="_Toc215303735"/>
+      <w:bookmarkStart w:id="82" w:name="_Toc215303735"/>
       <w:r>
         <w:rPr>
           <w:rFonts w:ascii="Times New Roman" w:hAnsi="Times New Roman" w:cs="Times New Roman"/>
@@ -23915,7 +23838,7 @@
         <w:lastRenderedPageBreak/>
         <w:t>References</w:t>
       </w:r>
-      <w:bookmarkEnd w:id="83"/>
+      <w:bookmarkEnd w:id="82"/>
       <w:r>
         <w:rPr>
           <w:rFonts w:ascii="Times New Roman" w:hAnsi="Times New Roman" w:cs="Times New Roman"/>
@@ -24620,7 +24543,7 @@
 </file>
 
 <file path=word/endnotes.xml><?xml version="1.0" encoding="utf-8"?>
-<w:endnotes xmlns:wpc="http://schemas.microsoft.com/office/word/2010/wordprocessingCanvas" xmlns:cx="http://schemas.microsoft.com/office/drawing/2014/chartex" xmlns:mc="http://schemas.openxmlformats.org/markup-compatibility/2006" xmlns:o="urn:schemas-microsoft-com:office:office" xmlns:r="http://schemas.openxmlformats.org/officeDocument/2006/relationships" xmlns:m="http://schemas.openxmlformats.org/officeDocument/2006/math" xmlns:v="urn:schemas-microsoft-com:vml" xmlns:wp14="http://schemas.microsoft.com/office/word/2010/wordprocessingDrawing" xmlns:wp="http://schemas.openxmlformats.org/drawingml/2006/wordprocessingDrawing" xmlns:w10="urn:schemas-microsoft-com:office:word" xmlns:w="http://schemas.openxmlformats.org/wordprocessingml/2006/main" xmlns:w14="http://schemas.microsoft.com/office/word/2010/wordml" xmlns:w15="http://schemas.microsoft.com/office/word/2012/wordml" xmlns:w16se="http://schemas.microsoft.com/office/word/2015/wordml/symex" xmlns:wpg="http://schemas.microsoft.com/office/word/2010/wordprocessingGroup" xmlns:wpi="http://schemas.microsoft.com/office/word/2010/wordprocessingInk" xmlns:wne="http://schemas.microsoft.com/office/word/2006/wordml" xmlns:wps="http://schemas.microsoft.com/office/word/2010/wordprocessingShape" mc:Ignorable="w14 w15 w16se wp14">
+<w:endnotes xmlns:wpc="http://schemas.microsoft.com/office/word/2010/wordprocessingCanvas" xmlns:cx="http://schemas.microsoft.com/office/drawing/2014/chartex" xmlns:cx1="http://schemas.microsoft.com/office/drawing/2015/9/8/chartex" xmlns:cx2="http://schemas.microsoft.com/office/drawing/2015/10/21/chartex" xmlns:cx3="http://schemas.microsoft.com/office/drawing/2016/5/9/chartex" xmlns:cx4="http://schemas.microsoft.com/office/drawing/2016/5/10/chartex" xmlns:cx5="http://schemas.microsoft.com/office/drawing/2016/5/11/chartex" xmlns:cx6="http://schemas.microsoft.com/office/drawing/2016/5/12/chartex" xmlns:cx7="http://schemas.microsoft.com/office/drawing/2016/5/13/chartex" xmlns:cx8="http://schemas.microsoft.com/office/drawing/2016/5/14/chartex" xmlns:mc="http://schemas.openxmlformats.org/markup-compatibility/2006" xmlns:aink="http://schemas.microsoft.com/office/drawing/2016/ink" xmlns:am3d="http://schemas.microsoft.com/office/drawing/2017/model3d" xmlns:o="urn:schemas-microsoft-com:office:office" xmlns:oel="http://schemas.microsoft.com/office/2019/extlst" xmlns:r="http://schemas.openxmlformats.org/officeDocument/2006/relationships" xmlns:m="http://schemas.openxmlformats.org/officeDocument/2006/math" xmlns:v="urn:schemas-microsoft-com:vml" xmlns:wp14="http://schemas.microsoft.com/office/word/2010/wordprocessingDrawing" xmlns:wp="http://schemas.openxmlformats.org/drawingml/2006/wordprocessingDrawing" xmlns:w10="urn:schemas-microsoft-com:office:word" xmlns:w="http://schemas.openxmlformats.org/wordprocessingml/2006/main" xmlns:w14="http://schemas.microsoft.com/office/word/2010/wordml" xmlns:w15="http://schemas.microsoft.com/office/word/2012/wordml" xmlns:w16cex="http://schemas.microsoft.com/office/word/2018/wordml/cex" xmlns:w16cid="http://schemas.microsoft.com/office/word/2016/wordml/cid" xmlns:w16="http://schemas.microsoft.com/office/word/2018/wordml" xmlns:w16du="http://schemas.microsoft.com/office/word/2023/wordml/word16du" xmlns:w16sdtdh="http://schemas.microsoft.com/office/word/2020/wordml/sdtdatahash" xmlns:w16sdtfl="http://schemas.microsoft.com/office/word/2024/wordml/sdtformatlock" xmlns:w16se="http://schemas.microsoft.com/office/word/2015/wordml/symex" xmlns:wpg="http://schemas.microsoft.com/office/word/2010/wordprocessingGroup" xmlns:wpi="http://schemas.microsoft.com/office/word/2010/wordprocessingInk" xmlns:wne="http://schemas.microsoft.com/office/word/2006/wordml" xmlns:wps="http://schemas.microsoft.com/office/word/2010/wordprocessingShape" mc:Ignorable="w14 w15 w16se w16cid w16 w16cex w16sdtdh w16sdtfl w16du wp14">
   <w:endnote w:type="separator" w:id="-1">
     <w:p>
       <w:pPr>
@@ -24645,7 +24568,7 @@
 </file>
 
 <file path=word/footer1.xml><?xml version="1.0" encoding="utf-8"?>
-<w:ftr xmlns:wpc="http://schemas.microsoft.com/office/word/2010/wordprocessingCanvas" xmlns:cx="http://schemas.microsoft.com/office/drawing/2014/chartex" xmlns:mc="http://schemas.openxmlformats.org/markup-compatibility/2006" xmlns:o="urn:schemas-microsoft-com:office:office" xmlns:r="http://schemas.openxmlformats.org/officeDocument/2006/relationships" xmlns:m="http://schemas.openxmlformats.org/officeDocument/2006/math" xmlns:v="urn:schemas-microsoft-com:vml" xmlns:wp14="http://schemas.microsoft.com/office/word/2010/wordprocessingDrawing" xmlns:wp="http://schemas.openxmlformats.org/drawingml/2006/wordprocessingDrawing" xmlns:w10="urn:schemas-microsoft-com:office:word" xmlns:w="http://schemas.openxmlformats.org/wordprocessingml/2006/main" xmlns:w14="http://schemas.microsoft.com/office/word/2010/wordml" xmlns:w15="http://schemas.microsoft.com/office/word/2012/wordml" xmlns:w16se="http://schemas.microsoft.com/office/word/2015/wordml/symex" xmlns:wpg="http://schemas.microsoft.com/office/word/2010/wordprocessingGroup" xmlns:wpi="http://schemas.microsoft.com/office/word/2010/wordprocessingInk" xmlns:wne="http://schemas.microsoft.com/office/word/2006/wordml" xmlns:wps="http://schemas.microsoft.com/office/word/2010/wordprocessingShape" mc:Ignorable="w14 w15 w16se wp14">
+<w:ftr xmlns:wpc="http://schemas.microsoft.com/office/word/2010/wordprocessingCanvas" xmlns:cx="http://schemas.microsoft.com/office/drawing/2014/chartex" xmlns:cx1="http://schemas.microsoft.com/office/drawing/2015/9/8/chartex" xmlns:cx2="http://schemas.microsoft.com/office/drawing/2015/10/21/chartex" xmlns:cx3="http://schemas.microsoft.com/office/drawing/2016/5/9/chartex" xmlns:cx4="http://schemas.microsoft.com/office/drawing/2016/5/10/chartex" xmlns:cx5="http://schemas.microsoft.com/office/drawing/2016/5/11/chartex" xmlns:cx6="http://schemas.microsoft.com/office/drawing/2016/5/12/chartex" xmlns:cx7="http://schemas.microsoft.com/office/drawing/2016/5/13/chartex" xmlns:cx8="http://schemas.microsoft.com/office/drawing/2016/5/14/chartex" xmlns:mc="http://schemas.openxmlformats.org/markup-compatibility/2006" xmlns:aink="http://schemas.microsoft.com/office/drawing/2016/ink" xmlns:am3d="http://schemas.microsoft.com/office/drawing/2017/model3d" xmlns:o="urn:schemas-microsoft-com:office:office" xmlns:oel="http://schemas.microsoft.com/office/2019/extlst" xmlns:r="http://schemas.openxmlformats.org/officeDocument/2006/relationships" xmlns:m="http://schemas.openxmlformats.org/officeDocument/2006/math" xmlns:v="urn:schemas-microsoft-com:vml" xmlns:wp14="http://schemas.microsoft.com/office/word/2010/wordprocessingDrawing" xmlns:wp="http://schemas.openxmlformats.org/drawingml/2006/wordprocessingDrawing" xmlns:w10="urn:schemas-microsoft-com:office:word" xmlns:w="http://schemas.openxmlformats.org/wordprocessingml/2006/main" xmlns:w14="http://schemas.microsoft.com/office/word/2010/wordml" xmlns:w15="http://schemas.microsoft.com/office/word/2012/wordml" xmlns:w16cex="http://schemas.microsoft.com/office/word/2018/wordml/cex" xmlns:w16cid="http://schemas.microsoft.com/office/word/2016/wordml/cid" xmlns:w16="http://schemas.microsoft.com/office/word/2018/wordml" xmlns:w16du="http://schemas.microsoft.com/office/word/2023/wordml/word16du" xmlns:w16sdtdh="http://schemas.microsoft.com/office/word/2020/wordml/sdtdatahash" xmlns:w16sdtfl="http://schemas.microsoft.com/office/word/2024/wordml/sdtformatlock" xmlns:w16se="http://schemas.microsoft.com/office/word/2015/wordml/symex" xmlns:wpg="http://schemas.microsoft.com/office/word/2010/wordprocessingGroup" xmlns:wpi="http://schemas.microsoft.com/office/word/2010/wordprocessingInk" xmlns:wne="http://schemas.microsoft.com/office/word/2006/wordml" xmlns:wps="http://schemas.microsoft.com/office/word/2010/wordprocessingShape" mc:Ignorable="w14 w15 w16se w16cid w16 w16cex w16sdtdh w16sdtfl w16du wp14">
   <w:sdt>
     <w:sdtPr>
       <w:id w:val="-1352716884"/>
@@ -24698,7 +24621,7 @@
 </file>
 
 <file path=word/footnotes.xml><?xml version="1.0" encoding="utf-8"?>
-<w:footnotes xmlns:wpc="http://schemas.microsoft.com/office/word/2010/wordprocessingCanvas" xmlns:cx="http://schemas.microsoft.com/office/drawing/2014/chartex" xmlns:mc="http://schemas.openxmlformats.org/markup-compatibility/2006" xmlns:o="urn:schemas-microsoft-com:office:office" xmlns:r="http://schemas.openxmlformats.org/officeDocument/2006/relationships" xmlns:m="http://schemas.openxmlformats.org/officeDocument/2006/math" xmlns:v="urn:schemas-microsoft-com:vml" xmlns:wp14="http://schemas.microsoft.com/office/word/2010/wordprocessingDrawing" xmlns:wp="http://schemas.openxmlformats.org/drawingml/2006/wordprocessingDrawing" xmlns:w10="urn:schemas-microsoft-com:office:word" xmlns:w="http://schemas.openxmlformats.org/wordprocessingml/2006/main" xmlns:w14="http://schemas.microsoft.com/office/word/2010/wordml" xmlns:w15="http://schemas.microsoft.com/office/word/2012/wordml" xmlns:w16se="http://schemas.microsoft.com/office/word/2015/wordml/symex" xmlns:wpg="http://schemas.microsoft.com/office/word/2010/wordprocessingGroup" xmlns:wpi="http://schemas.microsoft.com/office/word/2010/wordprocessingInk" xmlns:wne="http://schemas.microsoft.com/office/word/2006/wordml" xmlns:wps="http://schemas.microsoft.com/office/word/2010/wordprocessingShape" mc:Ignorable="w14 w15 w16se wp14">
+<w:footnotes xmlns:wpc="http://schemas.microsoft.com/office/word/2010/wordprocessingCanvas" xmlns:cx="http://schemas.microsoft.com/office/drawing/2014/chartex" xmlns:cx1="http://schemas.microsoft.com/office/drawing/2015/9/8/chartex" xmlns:cx2="http://schemas.microsoft.com/office/drawing/2015/10/21/chartex" xmlns:cx3="http://schemas.microsoft.com/office/drawing/2016/5/9/chartex" xmlns:cx4="http://schemas.microsoft.com/office/drawing/2016/5/10/chartex" xmlns:cx5="http://schemas.microsoft.com/office/drawing/2016/5/11/chartex" xmlns:cx6="http://schemas.microsoft.com/office/drawing/2016/5/12/chartex" xmlns:cx7="http://schemas.microsoft.com/office/drawing/2016/5/13/chartex" xmlns:cx8="http://schemas.microsoft.com/office/drawing/2016/5/14/chartex" xmlns:mc="http://schemas.openxmlformats.org/markup-compatibility/2006" xmlns:aink="http://schemas.microsoft.com/office/drawing/2016/ink" xmlns:am3d="http://schemas.microsoft.com/office/drawing/2017/model3d" xmlns:o="urn:schemas-microsoft-com:office:office" xmlns:oel="http://schemas.microsoft.com/office/2019/extlst" xmlns:r="http://schemas.openxmlformats.org/officeDocument/2006/relationships" xmlns:m="http://schemas.openxmlformats.org/officeDocument/2006/math" xmlns:v="urn:schemas-microsoft-com:vml" xmlns:wp14="http://schemas.microsoft.com/office/word/2010/wordprocessingDrawing" xmlns:wp="http://schemas.openxmlformats.org/drawingml/2006/wordprocessingDrawing" xmlns:w10="urn:schemas-microsoft-com:office:word" xmlns:w="http://schemas.openxmlformats.org/wordprocessingml/2006/main" xmlns:w14="http://schemas.microsoft.com/office/word/2010/wordml" xmlns:w15="http://schemas.microsoft.com/office/word/2012/wordml" xmlns:w16cex="http://schemas.microsoft.com/office/word/2018/wordml/cex" xmlns:w16cid="http://schemas.microsoft.com/office/word/2016/wordml/cid" xmlns:w16="http://schemas.microsoft.com/office/word/2018/wordml" xmlns:w16du="http://schemas.microsoft.com/office/word/2023/wordml/word16du" xmlns:w16sdtdh="http://schemas.microsoft.com/office/word/2020/wordml/sdtdatahash" xmlns:w16sdtfl="http://schemas.microsoft.com/office/word/2024/wordml/sdtformatlock" xmlns:w16se="http://schemas.microsoft.com/office/word/2015/wordml/symex" xmlns:wpg="http://schemas.microsoft.com/office/word/2010/wordprocessingGroup" xmlns:wpi="http://schemas.microsoft.com/office/word/2010/wordprocessingInk" xmlns:wne="http://schemas.microsoft.com/office/word/2006/wordml" xmlns:wps="http://schemas.microsoft.com/office/word/2010/wordprocessingShape" mc:Ignorable="w14 w15 w16se w16cid w16 w16cex w16sdtdh w16sdtfl w16du wp14">
   <w:footnote w:type="separator" w:id="-1">
     <w:p>
       <w:pPr>
@@ -24723,7 +24646,7 @@
 </file>
 
 <file path=word/header1.xml><?xml version="1.0" encoding="utf-8"?>
-<w:hdr xmlns:wpc="http://schemas.microsoft.com/office/word/2010/wordprocessingCanvas" xmlns:cx="http://schemas.microsoft.com/office/drawing/2014/chartex" xmlns:mc="http://schemas.openxmlformats.org/markup-compatibility/2006" xmlns:o="urn:schemas-microsoft-com:office:office" xmlns:r="http://schemas.openxmlformats.org/officeDocument/2006/relationships" xmlns:m="http://schemas.openxmlformats.org/officeDocument/2006/math" xmlns:v="urn:schemas-microsoft-com:vml" xmlns:wp14="http://schemas.microsoft.com/office/word/2010/wordprocessingDrawing" xmlns:wp="http://schemas.openxmlformats.org/drawingml/2006/wordprocessingDrawing" xmlns:w10="urn:schemas-microsoft-com:office:word" xmlns:w="http://schemas.openxmlformats.org/wordprocessingml/2006/main" xmlns:w14="http://schemas.microsoft.com/office/word/2010/wordml" xmlns:w15="http://schemas.microsoft.com/office/word/2012/wordml" xmlns:w16se="http://schemas.microsoft.com/office/word/2015/wordml/symex" xmlns:wpg="http://schemas.microsoft.com/office/word/2010/wordprocessingGroup" xmlns:wpi="http://schemas.microsoft.com/office/word/2010/wordprocessingInk" xmlns:wne="http://schemas.microsoft.com/office/word/2006/wordml" xmlns:wps="http://schemas.microsoft.com/office/word/2010/wordprocessingShape" mc:Ignorable="w14 w15 w16se wp14">
+<w:hdr xmlns:wpc="http://schemas.microsoft.com/office/word/2010/wordprocessingCanvas" xmlns:cx="http://schemas.microsoft.com/office/drawing/2014/chartex" xmlns:cx1="http://schemas.microsoft.com/office/drawing/2015/9/8/chartex" xmlns:cx2="http://schemas.microsoft.com/office/drawing/2015/10/21/chartex" xmlns:cx3="http://schemas.microsoft.com/office/drawing/2016/5/9/chartex" xmlns:cx4="http://schemas.microsoft.com/office/drawing/2016/5/10/chartex" xmlns:cx5="http://schemas.microsoft.com/office/drawing/2016/5/11/chartex" xmlns:cx6="http://schemas.microsoft.com/office/drawing/2016/5/12/chartex" xmlns:cx7="http://schemas.microsoft.com/office/drawing/2016/5/13/chartex" xmlns:cx8="http://schemas.microsoft.com/office/drawing/2016/5/14/chartex" xmlns:mc="http://schemas.openxmlformats.org/markup-compatibility/2006" xmlns:aink="http://schemas.microsoft.com/office/drawing/2016/ink" xmlns:am3d="http://schemas.microsoft.com/office/drawing/2017/model3d" xmlns:o="urn:schemas-microsoft-com:office:office" xmlns:oel="http://schemas.microsoft.com/office/2019/extlst" xmlns:r="http://schemas.openxmlformats.org/officeDocument/2006/relationships" xmlns:m="http://schemas.openxmlformats.org/officeDocument/2006/math" xmlns:v="urn:schemas-microsoft-com:vml" xmlns:wp14="http://schemas.microsoft.com/office/word/2010/wordprocessingDrawing" xmlns:wp="http://schemas.openxmlformats.org/drawingml/2006/wordprocessingDrawing" xmlns:w10="urn:schemas-microsoft-com:office:word" xmlns:w="http://schemas.openxmlformats.org/wordprocessingml/2006/main" xmlns:w14="http://schemas.microsoft.com/office/word/2010/wordml" xmlns:w15="http://schemas.microsoft.com/office/word/2012/wordml" xmlns:w16cex="http://schemas.microsoft.com/office/word/2018/wordml/cex" xmlns:w16cid="http://schemas.microsoft.com/office/word/2016/wordml/cid" xmlns:w16="http://schemas.microsoft.com/office/word/2018/wordml" xmlns:w16du="http://schemas.microsoft.com/office/word/2023/wordml/word16du" xmlns:w16sdtdh="http://schemas.microsoft.com/office/word/2020/wordml/sdtdatahash" xmlns:w16sdtfl="http://schemas.microsoft.com/office/word/2024/wordml/sdtformatlock" xmlns:w16se="http://schemas.microsoft.com/office/word/2015/wordml/symex" xmlns:wpg="http://schemas.microsoft.com/office/word/2010/wordprocessingGroup" xmlns:wpi="http://schemas.microsoft.com/office/word/2010/wordprocessingInk" xmlns:wne="http://schemas.microsoft.com/office/word/2006/wordml" xmlns:wps="http://schemas.microsoft.com/office/word/2010/wordprocessingShape" mc:Ignorable="w14 w15 w16se w16cid w16 w16cex w16sdtdh w16sdtfl w16du wp14">
   <w:p>
     <w:pPr>
       <w:pStyle w:val="Header"/>
@@ -24739,7 +24662,7 @@
 </file>
 
 <file path=word/numbering.xml><?xml version="1.0" encoding="utf-8"?>
-<w:numbering xmlns:wpc="http://schemas.microsoft.com/office/word/2010/wordprocessingCanvas" xmlns:cx="http://schemas.microsoft.com/office/drawing/2014/chartex" xmlns:mc="http://schemas.openxmlformats.org/markup-compatibility/2006" xmlns:o="urn:schemas-microsoft-com:office:office" xmlns:r="http://schemas.openxmlformats.org/officeDocument/2006/relationships" xmlns:m="http://schemas.openxmlformats.org/officeDocument/2006/math" xmlns:v="urn:schemas-microsoft-com:vml" xmlns:wp14="http://schemas.microsoft.com/office/word/2010/wordprocessingDrawing" xmlns:wp="http://schemas.openxmlformats.org/drawingml/2006/wordprocessingDrawing" xmlns:w10="urn:schemas-microsoft-com:office:word" xmlns:w="http://schemas.openxmlformats.org/wordprocessingml/2006/main" xmlns:w14="http://schemas.microsoft.com/office/word/2010/wordml" xmlns:w15="http://schemas.microsoft.com/office/word/2012/wordml" xmlns:w16se="http://schemas.microsoft.com/office/word/2015/wordml/symex" xmlns:wpg="http://schemas.microsoft.com/office/word/2010/wordprocessingGroup" xmlns:wpi="http://schemas.microsoft.com/office/word/2010/wordprocessingInk" xmlns:wne="http://schemas.microsoft.com/office/word/2006/wordml" xmlns:wps="http://schemas.microsoft.com/office/word/2010/wordprocessingShape" mc:Ignorable="w14 w15 w16se wp14">
+<w:numbering xmlns:wpc="http://schemas.microsoft.com/office/word/2010/wordprocessingCanvas" xmlns:cx="http://schemas.microsoft.com/office/drawing/2014/chartex" xmlns:cx1="http://schemas.microsoft.com/office/drawing/2015/9/8/chartex" xmlns:cx2="http://schemas.microsoft.com/office/drawing/2015/10/21/chartex" xmlns:cx3="http://schemas.microsoft.com/office/drawing/2016/5/9/chartex" xmlns:cx4="http://schemas.microsoft.com/office/drawing/2016/5/10/chartex" xmlns:cx5="http://schemas.microsoft.com/office/drawing/2016/5/11/chartex" xmlns:cx6="http://schemas.microsoft.com/office/drawing/2016/5/12/chartex" xmlns:cx7="http://schemas.microsoft.com/office/drawing/2016/5/13/chartex" xmlns:cx8="http://schemas.microsoft.com/office/drawing/2016/5/14/chartex" xmlns:mc="http://schemas.openxmlformats.org/markup-compatibility/2006" xmlns:aink="http://schemas.microsoft.com/office/drawing/2016/ink" xmlns:am3d="http://schemas.microsoft.com/office/drawing/2017/model3d" xmlns:o="urn:schemas-microsoft-com:office:office" xmlns:oel="http://schemas.microsoft.com/office/2019/extlst" xmlns:r="http://schemas.openxmlformats.org/officeDocument/2006/relationships" xmlns:m="http://schemas.openxmlformats.org/officeDocument/2006/math" xmlns:v="urn:schemas-microsoft-com:vml" xmlns:wp14="http://schemas.microsoft.com/office/word/2010/wordprocessingDrawing" xmlns:wp="http://schemas.openxmlformats.org/drawingml/2006/wordprocessingDrawing" xmlns:w10="urn:schemas-microsoft-com:office:word" xmlns:w="http://schemas.openxmlformats.org/wordprocessingml/2006/main" xmlns:w14="http://schemas.microsoft.com/office/word/2010/wordml" xmlns:w15="http://schemas.microsoft.com/office/word/2012/wordml" xmlns:w16cex="http://schemas.microsoft.com/office/word/2018/wordml/cex" xmlns:w16cid="http://schemas.microsoft.com/office/word/2016/wordml/cid" xmlns:w16="http://schemas.microsoft.com/office/word/2018/wordml" xmlns:w16du="http://schemas.microsoft.com/office/word/2023/wordml/word16du" xmlns:w16sdtdh="http://schemas.microsoft.com/office/word/2020/wordml/sdtdatahash" xmlns:w16sdtfl="http://schemas.microsoft.com/office/word/2024/wordml/sdtformatlock" xmlns:w16se="http://schemas.microsoft.com/office/word/2015/wordml/symex" xmlns:wpg="http://schemas.microsoft.com/office/word/2010/wordprocessingGroup" xmlns:wpi="http://schemas.microsoft.com/office/word/2010/wordprocessingInk" xmlns:wne="http://schemas.microsoft.com/office/word/2006/wordml" xmlns:wps="http://schemas.microsoft.com/office/word/2010/wordprocessingShape" mc:Ignorable="w14 w15 w16se w16cid w16 w16cex w16sdtdh w16sdtfl w16du wp14">
   <w:abstractNum w:abstractNumId="0" w15:restartNumberingAfterBreak="0">
     <w:nsid w:val="041F3F32"/>
     <w:multiLevelType w:val="hybridMultilevel"/>
@@ -26556,59 +26479,59 @@
       </w:rPr>
     </w:lvl>
   </w:abstractNum>
-  <w:num w:numId="1">
+  <w:num w:numId="1" w16cid:durableId="980117848">
     <w:abstractNumId w:val="9"/>
   </w:num>
-  <w:num w:numId="2">
+  <w:num w:numId="2" w16cid:durableId="170075020">
     <w:abstractNumId w:val="2"/>
   </w:num>
-  <w:num w:numId="3">
+  <w:num w:numId="3" w16cid:durableId="199830536">
     <w:abstractNumId w:val="14"/>
   </w:num>
-  <w:num w:numId="4">
+  <w:num w:numId="4" w16cid:durableId="1781604483">
     <w:abstractNumId w:val="0"/>
   </w:num>
-  <w:num w:numId="5">
+  <w:num w:numId="5" w16cid:durableId="1132937966">
     <w:abstractNumId w:val="8"/>
   </w:num>
-  <w:num w:numId="6">
+  <w:num w:numId="6" w16cid:durableId="1011908227">
     <w:abstractNumId w:val="13"/>
   </w:num>
-  <w:num w:numId="7">
+  <w:num w:numId="7" w16cid:durableId="1999190506">
     <w:abstractNumId w:val="11"/>
   </w:num>
-  <w:num w:numId="8">
+  <w:num w:numId="8" w16cid:durableId="186453837">
     <w:abstractNumId w:val="1"/>
   </w:num>
-  <w:num w:numId="9">
+  <w:num w:numId="9" w16cid:durableId="1343049808">
     <w:abstractNumId w:val="7"/>
   </w:num>
-  <w:num w:numId="10">
+  <w:num w:numId="10" w16cid:durableId="2587408">
     <w:abstractNumId w:val="4"/>
   </w:num>
-  <w:num w:numId="11">
+  <w:num w:numId="11" w16cid:durableId="1339649923">
     <w:abstractNumId w:val="15"/>
   </w:num>
-  <w:num w:numId="12">
+  <w:num w:numId="12" w16cid:durableId="460029518">
     <w:abstractNumId w:val="12"/>
   </w:num>
-  <w:num w:numId="13">
+  <w:num w:numId="13" w16cid:durableId="413862428">
     <w:abstractNumId w:val="3"/>
   </w:num>
-  <w:num w:numId="14">
+  <w:num w:numId="14" w16cid:durableId="2023119271">
     <w:abstractNumId w:val="10"/>
   </w:num>
-  <w:num w:numId="15">
+  <w:num w:numId="15" w16cid:durableId="72897769">
     <w:abstractNumId w:val="6"/>
   </w:num>
-  <w:num w:numId="16">
+  <w:num w:numId="16" w16cid:durableId="984236199">
     <w:abstractNumId w:val="5"/>
   </w:num>
 </w:numbering>
 </file>
 
 <file path=word/styles.xml><?xml version="1.0" encoding="utf-8"?>
-<w:styles xmlns:mc="http://schemas.openxmlformats.org/markup-compatibility/2006" xmlns:r="http://schemas.openxmlformats.org/officeDocument/2006/relationships" xmlns:w="http://schemas.openxmlformats.org/wordprocessingml/2006/main" xmlns:w14="http://schemas.microsoft.com/office/word/2010/wordml" xmlns:w15="http://schemas.microsoft.com/office/word/2012/wordml" xmlns:w16se="http://schemas.microsoft.com/office/word/2015/wordml/symex" mc:Ignorable="w14 w15 w16se">
+<w:styles xmlns:mc="http://schemas.openxmlformats.org/markup-compatibility/2006" xmlns:r="http://schemas.openxmlformats.org/officeDocument/2006/relationships" xmlns:w="http://schemas.openxmlformats.org/wordprocessingml/2006/main" xmlns:w14="http://schemas.microsoft.com/office/word/2010/wordml" xmlns:w15="http://schemas.microsoft.com/office/word/2012/wordml" xmlns:w16cex="http://schemas.microsoft.com/office/word/2018/wordml/cex" xmlns:w16cid="http://schemas.microsoft.com/office/word/2016/wordml/cid" xmlns:w16="http://schemas.microsoft.com/office/word/2018/wordml" xmlns:w16du="http://schemas.microsoft.com/office/word/2023/wordml/word16du" xmlns:w16sdtdh="http://schemas.microsoft.com/office/word/2020/wordml/sdtdatahash" xmlns:w16sdtfl="http://schemas.microsoft.com/office/word/2024/wordml/sdtformatlock" xmlns:w16se="http://schemas.microsoft.com/office/word/2015/wordml/symex" mc:Ignorable="w14 w15 w16se w16cid w16 w16cex w16sdtdh w16sdtfl w16du">
   <w:docDefaults>
     <w:rPrDefault>
       <w:rPr>
@@ -26624,7 +26547,7 @@
       </w:pPr>
     </w:pPrDefault>
   </w:docDefaults>
-  <w:latentStyles w:defLockedState="0" w:defUIPriority="99" w:defSemiHidden="0" w:defUnhideWhenUsed="0" w:defQFormat="0" w:count="371">
+  <w:latentStyles w:defLockedState="0" w:defUIPriority="99" w:defSemiHidden="0" w:defUnhideWhenUsed="0" w:defQFormat="0" w:count="376">
     <w:lsdException w:name="Normal" w:uiPriority="0" w:qFormat="1"/>
     <w:lsdException w:name="heading 1" w:uiPriority="9" w:qFormat="1"/>
     <w:lsdException w:name="heading 2" w:semiHidden="1" w:uiPriority="9" w:unhideWhenUsed="1" w:qFormat="1"/>
@@ -26996,6 +26919,11 @@
     <w:lsdException w:name="List Table 5 Dark Accent 6" w:uiPriority="50"/>
     <w:lsdException w:name="List Table 6 Colorful Accent 6" w:uiPriority="51"/>
     <w:lsdException w:name="List Table 7 Colorful Accent 6" w:uiPriority="52"/>
+    <w:lsdException w:name="Mention" w:semiHidden="1" w:unhideWhenUsed="1"/>
+    <w:lsdException w:name="Smart Hyperlink" w:semiHidden="1" w:unhideWhenUsed="1"/>
+    <w:lsdException w:name="Hashtag" w:semiHidden="1" w:unhideWhenUsed="1"/>
+    <w:lsdException w:name="Unresolved Mention" w:semiHidden="1" w:unhideWhenUsed="1"/>
+    <w:lsdException w:name="Smart Link" w:semiHidden="1" w:unhideWhenUsed="1"/>
   </w:latentStyles>
   <w:style w:type="paragraph" w:default="1" w:styleId="Normal">
     <w:name w:val="Normal"/>

</xml_diff>